<commit_message>
Includes DC weather data 2016-2018 but not yet merged
</commit_message>
<xml_diff>
--- a/judy/Other Possible Features.docx
+++ b/judy/Other Possible Features.docx
@@ -1330,10 +1330,7 @@
         <w:t xml:space="preserve"> Moon Phases</w:t>
       </w:r>
     </w:p>
-    <w:p>
-      <w:bookmarkStart w:id="0" w:name="_GoBack"/>
-      <w:bookmarkEnd w:id="0"/>
-    </w:p>
+    <w:p/>
     <w:p>
       <w:hyperlink r:id="rId12" w:history="1">
         <w:r>
@@ -1345,7 +1342,2131 @@
       </w:hyperlink>
     </w:p>
     <w:p/>
+    <w:p>
+      <w:pPr>
+        <w:shd w:val="clear" w:color="auto" w:fill="EFF0F1"/>
+        <w:tabs>
+          <w:tab w:val="left" w:pos="916"/>
+          <w:tab w:val="left" w:pos="1832"/>
+          <w:tab w:val="left" w:pos="2748"/>
+          <w:tab w:val="left" w:pos="3664"/>
+          <w:tab w:val="left" w:pos="4580"/>
+          <w:tab w:val="left" w:pos="5496"/>
+          <w:tab w:val="left" w:pos="6412"/>
+          <w:tab w:val="left" w:pos="7328"/>
+          <w:tab w:val="left" w:pos="8244"/>
+          <w:tab w:val="left" w:pos="9160"/>
+          <w:tab w:val="left" w:pos="10076"/>
+          <w:tab w:val="left" w:pos="10992"/>
+          <w:tab w:val="left" w:pos="11908"/>
+          <w:tab w:val="left" w:pos="12824"/>
+          <w:tab w:val="left" w:pos="13740"/>
+          <w:tab w:val="left" w:pos="14656"/>
+        </w:tabs>
+        <w:spacing w:after="0" w:line="240" w:lineRule="auto"/>
+        <w:textAlignment w:val="baseline"/>
+        <w:rPr>
+          <w:rFonts w:ascii="inherit" w:eastAsia="Times New Roman" w:hAnsi="inherit" w:cs="Courier New"/>
+          <w:color w:val="303336"/>
+          <w:sz w:val="20"/>
+          <w:szCs w:val="20"/>
+          <w:bdr w:val="none" w:sz="0" w:space="0" w:color="auto" w:frame="1"/>
+          <w:shd w:val="clear" w:color="auto" w:fill="EFF0F1"/>
+        </w:rPr>
+      </w:pPr>
+      <w:r>
+        <w:rPr>
+          <w:rFonts w:ascii="inherit" w:eastAsia="Times New Roman" w:hAnsi="inherit" w:cs="Courier New"/>
+          <w:color w:val="303336"/>
+          <w:sz w:val="20"/>
+          <w:szCs w:val="20"/>
+          <w:bdr w:val="none" w:sz="0" w:space="0" w:color="auto" w:frame="1"/>
+          <w:shd w:val="clear" w:color="auto" w:fill="EFF0F1"/>
+        </w:rPr>
+        <w:t>library(</w:t>
+      </w:r>
+      <w:proofErr w:type="spellStart"/>
+      <w:r>
+        <w:rPr>
+          <w:rFonts w:ascii="inherit" w:eastAsia="Times New Roman" w:hAnsi="inherit" w:cs="Courier New"/>
+          <w:color w:val="303336"/>
+          <w:sz w:val="20"/>
+          <w:szCs w:val="20"/>
+          <w:bdr w:val="none" w:sz="0" w:space="0" w:color="auto" w:frame="1"/>
+          <w:shd w:val="clear" w:color="auto" w:fill="EFF0F1"/>
+        </w:rPr>
+        <w:t>rjson</w:t>
+      </w:r>
+      <w:proofErr w:type="spellEnd"/>
+      <w:r>
+        <w:rPr>
+          <w:rFonts w:ascii="inherit" w:eastAsia="Times New Roman" w:hAnsi="inherit" w:cs="Courier New"/>
+          <w:color w:val="303336"/>
+          <w:sz w:val="20"/>
+          <w:szCs w:val="20"/>
+          <w:bdr w:val="none" w:sz="0" w:space="0" w:color="auto" w:frame="1"/>
+          <w:shd w:val="clear" w:color="auto" w:fill="EFF0F1"/>
+        </w:rPr>
+        <w:t>)</w:t>
+      </w:r>
+    </w:p>
+    <w:p>
+      <w:pPr>
+        <w:shd w:val="clear" w:color="auto" w:fill="EFF0F1"/>
+        <w:tabs>
+          <w:tab w:val="left" w:pos="916"/>
+          <w:tab w:val="left" w:pos="1832"/>
+          <w:tab w:val="left" w:pos="2748"/>
+          <w:tab w:val="left" w:pos="3664"/>
+          <w:tab w:val="left" w:pos="4580"/>
+          <w:tab w:val="left" w:pos="5496"/>
+          <w:tab w:val="left" w:pos="6412"/>
+          <w:tab w:val="left" w:pos="7328"/>
+          <w:tab w:val="left" w:pos="8244"/>
+          <w:tab w:val="left" w:pos="9160"/>
+          <w:tab w:val="left" w:pos="10076"/>
+          <w:tab w:val="left" w:pos="10992"/>
+          <w:tab w:val="left" w:pos="11908"/>
+          <w:tab w:val="left" w:pos="12824"/>
+          <w:tab w:val="left" w:pos="13740"/>
+          <w:tab w:val="left" w:pos="14656"/>
+        </w:tabs>
+        <w:spacing w:after="0" w:line="240" w:lineRule="auto"/>
+        <w:textAlignment w:val="baseline"/>
+        <w:rPr>
+          <w:rFonts w:ascii="inherit" w:eastAsia="Times New Roman" w:hAnsi="inherit" w:cs="Courier New"/>
+          <w:color w:val="303336"/>
+          <w:sz w:val="20"/>
+          <w:szCs w:val="20"/>
+          <w:bdr w:val="none" w:sz="0" w:space="0" w:color="auto" w:frame="1"/>
+          <w:shd w:val="clear" w:color="auto" w:fill="EFF0F1"/>
+        </w:rPr>
+      </w:pPr>
+    </w:p>
+    <w:p>
+      <w:pPr>
+        <w:shd w:val="clear" w:color="auto" w:fill="EFF0F1"/>
+        <w:tabs>
+          <w:tab w:val="left" w:pos="916"/>
+          <w:tab w:val="left" w:pos="1832"/>
+          <w:tab w:val="left" w:pos="2748"/>
+          <w:tab w:val="left" w:pos="3664"/>
+          <w:tab w:val="left" w:pos="4580"/>
+          <w:tab w:val="left" w:pos="5496"/>
+          <w:tab w:val="left" w:pos="6412"/>
+          <w:tab w:val="left" w:pos="7328"/>
+          <w:tab w:val="left" w:pos="8244"/>
+          <w:tab w:val="left" w:pos="9160"/>
+          <w:tab w:val="left" w:pos="10076"/>
+          <w:tab w:val="left" w:pos="10992"/>
+          <w:tab w:val="left" w:pos="11908"/>
+          <w:tab w:val="left" w:pos="12824"/>
+          <w:tab w:val="left" w:pos="13740"/>
+          <w:tab w:val="left" w:pos="14656"/>
+        </w:tabs>
+        <w:spacing w:after="0" w:line="240" w:lineRule="auto"/>
+        <w:textAlignment w:val="baseline"/>
+        <w:rPr>
+          <w:rFonts w:ascii="inherit" w:eastAsia="Times New Roman" w:hAnsi="inherit" w:cs="Courier New"/>
+          <w:color w:val="303336"/>
+          <w:sz w:val="20"/>
+          <w:szCs w:val="20"/>
+          <w:bdr w:val="none" w:sz="0" w:space="0" w:color="auto" w:frame="1"/>
+          <w:shd w:val="clear" w:color="auto" w:fill="EFF0F1"/>
+        </w:rPr>
+      </w:pPr>
+      <w:proofErr w:type="spellStart"/>
+      <w:r>
+        <w:rPr>
+          <w:rFonts w:ascii="inherit" w:eastAsia="Times New Roman" w:hAnsi="inherit" w:cs="Courier New"/>
+          <w:color w:val="303336"/>
+          <w:sz w:val="20"/>
+          <w:szCs w:val="20"/>
+          <w:bdr w:val="none" w:sz="0" w:space="0" w:color="auto" w:frame="1"/>
+          <w:shd w:val="clear" w:color="auto" w:fill="EFF0F1"/>
+        </w:rPr>
+        <w:t>api_key</w:t>
+      </w:r>
+      <w:proofErr w:type="spellEnd"/>
+      <w:r>
+        <w:rPr>
+          <w:rFonts w:ascii="inherit" w:eastAsia="Times New Roman" w:hAnsi="inherit" w:cs="Courier New"/>
+          <w:color w:val="303336"/>
+          <w:sz w:val="20"/>
+          <w:szCs w:val="20"/>
+          <w:bdr w:val="none" w:sz="0" w:space="0" w:color="auto" w:frame="1"/>
+          <w:shd w:val="clear" w:color="auto" w:fill="EFF0F1"/>
+        </w:rPr>
+        <w:t xml:space="preserve"> &lt;- </w:t>
+      </w:r>
+      <w:r>
+        <w:rPr>
+          <w:rFonts w:ascii="inherit" w:eastAsia="Times New Roman" w:hAnsi="inherit" w:cs="Courier New"/>
+          <w:color w:val="7D2727"/>
+          <w:sz w:val="20"/>
+          <w:szCs w:val="20"/>
+          <w:bdr w:val="none" w:sz="0" w:space="0" w:color="auto" w:frame="1"/>
+          <w:shd w:val="clear" w:color="auto" w:fill="EFF0F1"/>
+        </w:rPr>
+        <w:t>"</w:t>
+      </w:r>
+      <w:proofErr w:type="spellStart"/>
+      <w:r>
+        <w:rPr>
+          <w:rFonts w:ascii="inherit" w:eastAsia="Times New Roman" w:hAnsi="inherit" w:cs="Courier New"/>
+          <w:color w:val="7D2727"/>
+          <w:sz w:val="20"/>
+          <w:szCs w:val="20"/>
+          <w:bdr w:val="none" w:sz="0" w:space="0" w:color="auto" w:frame="1"/>
+          <w:shd w:val="clear" w:color="auto" w:fill="EFF0F1"/>
+        </w:rPr>
+        <w:t>your_key_here</w:t>
+      </w:r>
+      <w:proofErr w:type="spellEnd"/>
+      <w:r>
+        <w:rPr>
+          <w:rFonts w:ascii="inherit" w:eastAsia="Times New Roman" w:hAnsi="inherit" w:cs="Courier New"/>
+          <w:color w:val="7D2727"/>
+          <w:sz w:val="20"/>
+          <w:szCs w:val="20"/>
+          <w:bdr w:val="none" w:sz="0" w:space="0" w:color="auto" w:frame="1"/>
+          <w:shd w:val="clear" w:color="auto" w:fill="EFF0F1"/>
+        </w:rPr>
+        <w:t>"</w:t>
+      </w:r>
+    </w:p>
+    <w:p>
+      <w:pPr>
+        <w:shd w:val="clear" w:color="auto" w:fill="EFF0F1"/>
+        <w:tabs>
+          <w:tab w:val="left" w:pos="916"/>
+          <w:tab w:val="left" w:pos="1832"/>
+          <w:tab w:val="left" w:pos="2748"/>
+          <w:tab w:val="left" w:pos="3664"/>
+          <w:tab w:val="left" w:pos="4580"/>
+          <w:tab w:val="left" w:pos="5496"/>
+          <w:tab w:val="left" w:pos="6412"/>
+          <w:tab w:val="left" w:pos="7328"/>
+          <w:tab w:val="left" w:pos="8244"/>
+          <w:tab w:val="left" w:pos="9160"/>
+          <w:tab w:val="left" w:pos="10076"/>
+          <w:tab w:val="left" w:pos="10992"/>
+          <w:tab w:val="left" w:pos="11908"/>
+          <w:tab w:val="left" w:pos="12824"/>
+          <w:tab w:val="left" w:pos="13740"/>
+          <w:tab w:val="left" w:pos="14656"/>
+        </w:tabs>
+        <w:spacing w:after="0" w:line="240" w:lineRule="auto"/>
+        <w:textAlignment w:val="baseline"/>
+        <w:rPr>
+          <w:rFonts w:ascii="inherit" w:eastAsia="Times New Roman" w:hAnsi="inherit" w:cs="Courier New"/>
+          <w:color w:val="303336"/>
+          <w:sz w:val="20"/>
+          <w:szCs w:val="20"/>
+          <w:bdr w:val="none" w:sz="0" w:space="0" w:color="auto" w:frame="1"/>
+          <w:shd w:val="clear" w:color="auto" w:fill="EFF0F1"/>
+        </w:rPr>
+      </w:pPr>
+      <w:r>
+        <w:rPr>
+          <w:rFonts w:ascii="inherit" w:eastAsia="Times New Roman" w:hAnsi="inherit" w:cs="Courier New"/>
+          <w:color w:val="303336"/>
+          <w:sz w:val="20"/>
+          <w:szCs w:val="20"/>
+          <w:bdr w:val="none" w:sz="0" w:space="0" w:color="auto" w:frame="1"/>
+          <w:shd w:val="clear" w:color="auto" w:fill="EFF0F1"/>
+        </w:rPr>
+        <w:t>date &lt;- seq(</w:t>
+      </w:r>
+      <w:proofErr w:type="spellStart"/>
+      <w:proofErr w:type="gramStart"/>
+      <w:r>
+        <w:rPr>
+          <w:rFonts w:ascii="inherit" w:eastAsia="Times New Roman" w:hAnsi="inherit" w:cs="Courier New"/>
+          <w:color w:val="101094"/>
+          <w:sz w:val="20"/>
+          <w:szCs w:val="20"/>
+          <w:bdr w:val="none" w:sz="0" w:space="0" w:color="auto" w:frame="1"/>
+          <w:shd w:val="clear" w:color="auto" w:fill="EFF0F1"/>
+        </w:rPr>
+        <w:t>as</w:t>
+      </w:r>
+      <w:r>
+        <w:rPr>
+          <w:rFonts w:ascii="inherit" w:eastAsia="Times New Roman" w:hAnsi="inherit" w:cs="Courier New"/>
+          <w:color w:val="303336"/>
+          <w:sz w:val="20"/>
+          <w:szCs w:val="20"/>
+          <w:bdr w:val="none" w:sz="0" w:space="0" w:color="auto" w:frame="1"/>
+          <w:shd w:val="clear" w:color="auto" w:fill="EFF0F1"/>
+        </w:rPr>
+        <w:t>.</w:t>
+      </w:r>
+      <w:r>
+        <w:rPr>
+          <w:rFonts w:ascii="inherit" w:eastAsia="Times New Roman" w:hAnsi="inherit" w:cs="Courier New"/>
+          <w:color w:val="2B91AF"/>
+          <w:sz w:val="20"/>
+          <w:szCs w:val="20"/>
+          <w:bdr w:val="none" w:sz="0" w:space="0" w:color="auto" w:frame="1"/>
+          <w:shd w:val="clear" w:color="auto" w:fill="EFF0F1"/>
+        </w:rPr>
+        <w:t>Date</w:t>
+      </w:r>
+      <w:proofErr w:type="spellEnd"/>
+      <w:proofErr w:type="gramEnd"/>
+      <w:r>
+        <w:rPr>
+          <w:rFonts w:ascii="inherit" w:eastAsia="Times New Roman" w:hAnsi="inherit" w:cs="Courier New"/>
+          <w:color w:val="303336"/>
+          <w:sz w:val="20"/>
+          <w:szCs w:val="20"/>
+          <w:bdr w:val="none" w:sz="0" w:space="0" w:color="auto" w:frame="1"/>
+          <w:shd w:val="clear" w:color="auto" w:fill="EFF0F1"/>
+        </w:rPr>
+        <w:t>(</w:t>
+      </w:r>
+      <w:r>
+        <w:rPr>
+          <w:rFonts w:ascii="inherit" w:eastAsia="Times New Roman" w:hAnsi="inherit" w:cs="Courier New"/>
+          <w:color w:val="7D2727"/>
+          <w:sz w:val="20"/>
+          <w:szCs w:val="20"/>
+          <w:bdr w:val="none" w:sz="0" w:space="0" w:color="auto" w:frame="1"/>
+          <w:shd w:val="clear" w:color="auto" w:fill="EFF0F1"/>
+        </w:rPr>
+        <w:t>"2017-06-01"</w:t>
+      </w:r>
+      <w:r>
+        <w:rPr>
+          <w:rFonts w:ascii="inherit" w:eastAsia="Times New Roman" w:hAnsi="inherit" w:cs="Courier New"/>
+          <w:color w:val="303336"/>
+          <w:sz w:val="20"/>
+          <w:szCs w:val="20"/>
+          <w:bdr w:val="none" w:sz="0" w:space="0" w:color="auto" w:frame="1"/>
+          <w:shd w:val="clear" w:color="auto" w:fill="EFF0F1"/>
+        </w:rPr>
+        <w:t xml:space="preserve">), </w:t>
+      </w:r>
+      <w:proofErr w:type="spellStart"/>
+      <w:r>
+        <w:rPr>
+          <w:rFonts w:ascii="inherit" w:eastAsia="Times New Roman" w:hAnsi="inherit" w:cs="Courier New"/>
+          <w:color w:val="101094"/>
+          <w:sz w:val="20"/>
+          <w:szCs w:val="20"/>
+          <w:bdr w:val="none" w:sz="0" w:space="0" w:color="auto" w:frame="1"/>
+          <w:shd w:val="clear" w:color="auto" w:fill="EFF0F1"/>
+        </w:rPr>
+        <w:t>as</w:t>
+      </w:r>
+      <w:r>
+        <w:rPr>
+          <w:rFonts w:ascii="inherit" w:eastAsia="Times New Roman" w:hAnsi="inherit" w:cs="Courier New"/>
+          <w:color w:val="303336"/>
+          <w:sz w:val="20"/>
+          <w:szCs w:val="20"/>
+          <w:bdr w:val="none" w:sz="0" w:space="0" w:color="auto" w:frame="1"/>
+          <w:shd w:val="clear" w:color="auto" w:fill="EFF0F1"/>
+        </w:rPr>
+        <w:t>.</w:t>
+      </w:r>
+      <w:r>
+        <w:rPr>
+          <w:rFonts w:ascii="inherit" w:eastAsia="Times New Roman" w:hAnsi="inherit" w:cs="Courier New"/>
+          <w:color w:val="2B91AF"/>
+          <w:sz w:val="20"/>
+          <w:szCs w:val="20"/>
+          <w:bdr w:val="none" w:sz="0" w:space="0" w:color="auto" w:frame="1"/>
+          <w:shd w:val="clear" w:color="auto" w:fill="EFF0F1"/>
+        </w:rPr>
+        <w:t>Date</w:t>
+      </w:r>
+      <w:proofErr w:type="spellEnd"/>
+      <w:r>
+        <w:rPr>
+          <w:rFonts w:ascii="inherit" w:eastAsia="Times New Roman" w:hAnsi="inherit" w:cs="Courier New"/>
+          <w:color w:val="303336"/>
+          <w:sz w:val="20"/>
+          <w:szCs w:val="20"/>
+          <w:bdr w:val="none" w:sz="0" w:space="0" w:color="auto" w:frame="1"/>
+          <w:shd w:val="clear" w:color="auto" w:fill="EFF0F1"/>
+        </w:rPr>
+        <w:t>(</w:t>
+      </w:r>
+      <w:r>
+        <w:rPr>
+          <w:rFonts w:ascii="inherit" w:eastAsia="Times New Roman" w:hAnsi="inherit" w:cs="Courier New"/>
+          <w:color w:val="7D2727"/>
+          <w:sz w:val="20"/>
+          <w:szCs w:val="20"/>
+          <w:bdr w:val="none" w:sz="0" w:space="0" w:color="auto" w:frame="1"/>
+          <w:shd w:val="clear" w:color="auto" w:fill="EFF0F1"/>
+        </w:rPr>
+        <w:t>"2017-07-31"</w:t>
+      </w:r>
+      <w:r>
+        <w:rPr>
+          <w:rFonts w:ascii="inherit" w:eastAsia="Times New Roman" w:hAnsi="inherit" w:cs="Courier New"/>
+          <w:color w:val="303336"/>
+          <w:sz w:val="20"/>
+          <w:szCs w:val="20"/>
+          <w:bdr w:val="none" w:sz="0" w:space="0" w:color="auto" w:frame="1"/>
+          <w:shd w:val="clear" w:color="auto" w:fill="EFF0F1"/>
+        </w:rPr>
+        <w:t xml:space="preserve">), </w:t>
+      </w:r>
+      <w:r>
+        <w:rPr>
+          <w:rFonts w:ascii="inherit" w:eastAsia="Times New Roman" w:hAnsi="inherit" w:cs="Courier New"/>
+          <w:color w:val="101094"/>
+          <w:sz w:val="20"/>
+          <w:szCs w:val="20"/>
+          <w:bdr w:val="none" w:sz="0" w:space="0" w:color="auto" w:frame="1"/>
+          <w:shd w:val="clear" w:color="auto" w:fill="EFF0F1"/>
+        </w:rPr>
+        <w:t>by</w:t>
+      </w:r>
+      <w:r>
+        <w:rPr>
+          <w:rFonts w:ascii="inherit" w:eastAsia="Times New Roman" w:hAnsi="inherit" w:cs="Courier New"/>
+          <w:color w:val="303336"/>
+          <w:sz w:val="20"/>
+          <w:szCs w:val="20"/>
+          <w:bdr w:val="none" w:sz="0" w:space="0" w:color="auto" w:frame="1"/>
+          <w:shd w:val="clear" w:color="auto" w:fill="EFF0F1"/>
+        </w:rPr>
+        <w:t xml:space="preserve"> = </w:t>
+      </w:r>
+      <w:r>
+        <w:rPr>
+          <w:rFonts w:ascii="inherit" w:eastAsia="Times New Roman" w:hAnsi="inherit" w:cs="Courier New"/>
+          <w:color w:val="7D2727"/>
+          <w:sz w:val="20"/>
+          <w:szCs w:val="20"/>
+          <w:bdr w:val="none" w:sz="0" w:space="0" w:color="auto" w:frame="1"/>
+          <w:shd w:val="clear" w:color="auto" w:fill="EFF0F1"/>
+        </w:rPr>
+        <w:t>1</w:t>
+      </w:r>
+      <w:r>
+        <w:rPr>
+          <w:rFonts w:ascii="inherit" w:eastAsia="Times New Roman" w:hAnsi="inherit" w:cs="Courier New"/>
+          <w:color w:val="303336"/>
+          <w:sz w:val="20"/>
+          <w:szCs w:val="20"/>
+          <w:bdr w:val="none" w:sz="0" w:space="0" w:color="auto" w:frame="1"/>
+          <w:shd w:val="clear" w:color="auto" w:fill="EFF0F1"/>
+        </w:rPr>
+        <w:t>)</w:t>
+      </w:r>
+    </w:p>
+    <w:p>
+      <w:pPr>
+        <w:shd w:val="clear" w:color="auto" w:fill="EFF0F1"/>
+        <w:tabs>
+          <w:tab w:val="left" w:pos="916"/>
+          <w:tab w:val="left" w:pos="1832"/>
+          <w:tab w:val="left" w:pos="2748"/>
+          <w:tab w:val="left" w:pos="3664"/>
+          <w:tab w:val="left" w:pos="4580"/>
+          <w:tab w:val="left" w:pos="5496"/>
+          <w:tab w:val="left" w:pos="6412"/>
+          <w:tab w:val="left" w:pos="7328"/>
+          <w:tab w:val="left" w:pos="8244"/>
+          <w:tab w:val="left" w:pos="9160"/>
+          <w:tab w:val="left" w:pos="10076"/>
+          <w:tab w:val="left" w:pos="10992"/>
+          <w:tab w:val="left" w:pos="11908"/>
+          <w:tab w:val="left" w:pos="12824"/>
+          <w:tab w:val="left" w:pos="13740"/>
+          <w:tab w:val="left" w:pos="14656"/>
+        </w:tabs>
+        <w:spacing w:after="0" w:line="240" w:lineRule="auto"/>
+        <w:textAlignment w:val="baseline"/>
+        <w:rPr>
+          <w:rFonts w:ascii="inherit" w:eastAsia="Times New Roman" w:hAnsi="inherit" w:cs="Courier New"/>
+          <w:color w:val="303336"/>
+          <w:sz w:val="20"/>
+          <w:szCs w:val="20"/>
+          <w:bdr w:val="none" w:sz="0" w:space="0" w:color="auto" w:frame="1"/>
+          <w:shd w:val="clear" w:color="auto" w:fill="EFF0F1"/>
+        </w:rPr>
+      </w:pPr>
+      <w:proofErr w:type="spellStart"/>
+      <w:r>
+        <w:rPr>
+          <w:rFonts w:ascii="inherit" w:eastAsia="Times New Roman" w:hAnsi="inherit" w:cs="Courier New"/>
+          <w:color w:val="303336"/>
+          <w:sz w:val="20"/>
+          <w:szCs w:val="20"/>
+          <w:bdr w:val="none" w:sz="0" w:space="0" w:color="auto" w:frame="1"/>
+          <w:shd w:val="clear" w:color="auto" w:fill="EFF0F1"/>
+        </w:rPr>
+        <w:t>pws</w:t>
+      </w:r>
+      <w:proofErr w:type="spellEnd"/>
+      <w:r>
+        <w:rPr>
+          <w:rFonts w:ascii="inherit" w:eastAsia="Times New Roman" w:hAnsi="inherit" w:cs="Courier New"/>
+          <w:color w:val="303336"/>
+          <w:sz w:val="20"/>
+          <w:szCs w:val="20"/>
+          <w:bdr w:val="none" w:sz="0" w:space="0" w:color="auto" w:frame="1"/>
+          <w:shd w:val="clear" w:color="auto" w:fill="EFF0F1"/>
+        </w:rPr>
+        <w:t xml:space="preserve"> &lt;- </w:t>
+      </w:r>
+      <w:r>
+        <w:rPr>
+          <w:rFonts w:ascii="inherit" w:eastAsia="Times New Roman" w:hAnsi="inherit" w:cs="Courier New"/>
+          <w:color w:val="7D2727"/>
+          <w:sz w:val="20"/>
+          <w:szCs w:val="20"/>
+          <w:bdr w:val="none" w:sz="0" w:space="0" w:color="auto" w:frame="1"/>
+          <w:shd w:val="clear" w:color="auto" w:fill="EFF0F1"/>
+        </w:rPr>
+        <w:t>"KILCHICA403"</w:t>
+      </w:r>
+    </w:p>
+    <w:p>
+      <w:pPr>
+        <w:shd w:val="clear" w:color="auto" w:fill="EFF0F1"/>
+        <w:tabs>
+          <w:tab w:val="left" w:pos="916"/>
+          <w:tab w:val="left" w:pos="1832"/>
+          <w:tab w:val="left" w:pos="2748"/>
+          <w:tab w:val="left" w:pos="3664"/>
+          <w:tab w:val="left" w:pos="4580"/>
+          <w:tab w:val="left" w:pos="5496"/>
+          <w:tab w:val="left" w:pos="6412"/>
+          <w:tab w:val="left" w:pos="7328"/>
+          <w:tab w:val="left" w:pos="8244"/>
+          <w:tab w:val="left" w:pos="9160"/>
+          <w:tab w:val="left" w:pos="10076"/>
+          <w:tab w:val="left" w:pos="10992"/>
+          <w:tab w:val="left" w:pos="11908"/>
+          <w:tab w:val="left" w:pos="12824"/>
+          <w:tab w:val="left" w:pos="13740"/>
+          <w:tab w:val="left" w:pos="14656"/>
+        </w:tabs>
+        <w:spacing w:after="0" w:line="240" w:lineRule="auto"/>
+        <w:textAlignment w:val="baseline"/>
+        <w:rPr>
+          <w:rFonts w:ascii="inherit" w:eastAsia="Times New Roman" w:hAnsi="inherit" w:cs="Courier New"/>
+          <w:color w:val="303336"/>
+          <w:sz w:val="20"/>
+          <w:szCs w:val="20"/>
+          <w:bdr w:val="none" w:sz="0" w:space="0" w:color="auto" w:frame="1"/>
+          <w:shd w:val="clear" w:color="auto" w:fill="EFF0F1"/>
+        </w:rPr>
+      </w:pPr>
+    </w:p>
+    <w:p>
+      <w:pPr>
+        <w:shd w:val="clear" w:color="auto" w:fill="EFF0F1"/>
+        <w:tabs>
+          <w:tab w:val="left" w:pos="916"/>
+          <w:tab w:val="left" w:pos="1832"/>
+          <w:tab w:val="left" w:pos="2748"/>
+          <w:tab w:val="left" w:pos="3664"/>
+          <w:tab w:val="left" w:pos="4580"/>
+          <w:tab w:val="left" w:pos="5496"/>
+          <w:tab w:val="left" w:pos="6412"/>
+          <w:tab w:val="left" w:pos="7328"/>
+          <w:tab w:val="left" w:pos="8244"/>
+          <w:tab w:val="left" w:pos="9160"/>
+          <w:tab w:val="left" w:pos="10076"/>
+          <w:tab w:val="left" w:pos="10992"/>
+          <w:tab w:val="left" w:pos="11908"/>
+          <w:tab w:val="left" w:pos="12824"/>
+          <w:tab w:val="left" w:pos="13740"/>
+          <w:tab w:val="left" w:pos="14656"/>
+        </w:tabs>
+        <w:spacing w:after="0" w:line="240" w:lineRule="auto"/>
+        <w:textAlignment w:val="baseline"/>
+        <w:rPr>
+          <w:rFonts w:ascii="inherit" w:eastAsia="Times New Roman" w:hAnsi="inherit" w:cs="Courier New"/>
+          <w:color w:val="303336"/>
+          <w:sz w:val="20"/>
+          <w:szCs w:val="20"/>
+          <w:bdr w:val="none" w:sz="0" w:space="0" w:color="auto" w:frame="1"/>
+          <w:shd w:val="clear" w:color="auto" w:fill="EFF0F1"/>
+        </w:rPr>
+      </w:pPr>
+      <w:r>
+        <w:rPr>
+          <w:rFonts w:ascii="inherit" w:eastAsia="Times New Roman" w:hAnsi="inherit" w:cs="Courier New"/>
+          <w:color w:val="2B91AF"/>
+          <w:sz w:val="20"/>
+          <w:szCs w:val="20"/>
+          <w:bdr w:val="none" w:sz="0" w:space="0" w:color="auto" w:frame="1"/>
+          <w:shd w:val="clear" w:color="auto" w:fill="EFF0F1"/>
+        </w:rPr>
+        <w:t>Weather</w:t>
+      </w:r>
+      <w:r>
+        <w:rPr>
+          <w:rFonts w:ascii="inherit" w:eastAsia="Times New Roman" w:hAnsi="inherit" w:cs="Courier New"/>
+          <w:color w:val="303336"/>
+          <w:sz w:val="20"/>
+          <w:szCs w:val="20"/>
+          <w:bdr w:val="none" w:sz="0" w:space="0" w:color="auto" w:frame="1"/>
+          <w:shd w:val="clear" w:color="auto" w:fill="EFF0F1"/>
+        </w:rPr>
+        <w:t xml:space="preserve"> &lt;- </w:t>
+      </w:r>
+      <w:proofErr w:type="gramStart"/>
+      <w:r>
+        <w:rPr>
+          <w:rFonts w:ascii="inherit" w:eastAsia="Times New Roman" w:hAnsi="inherit" w:cs="Courier New"/>
+          <w:color w:val="303336"/>
+          <w:sz w:val="20"/>
+          <w:szCs w:val="20"/>
+          <w:bdr w:val="none" w:sz="0" w:space="0" w:color="auto" w:frame="1"/>
+          <w:shd w:val="clear" w:color="auto" w:fill="EFF0F1"/>
+        </w:rPr>
+        <w:t>vector(</w:t>
+      </w:r>
+      <w:proofErr w:type="gramEnd"/>
+      <w:r>
+        <w:rPr>
+          <w:rFonts w:ascii="inherit" w:eastAsia="Times New Roman" w:hAnsi="inherit" w:cs="Courier New"/>
+          <w:color w:val="7D2727"/>
+          <w:sz w:val="20"/>
+          <w:szCs w:val="20"/>
+          <w:bdr w:val="none" w:sz="0" w:space="0" w:color="auto" w:frame="1"/>
+          <w:shd w:val="clear" w:color="auto" w:fill="EFF0F1"/>
+        </w:rPr>
+        <w:t>"list"</w:t>
+      </w:r>
+      <w:r>
+        <w:rPr>
+          <w:rFonts w:ascii="inherit" w:eastAsia="Times New Roman" w:hAnsi="inherit" w:cs="Courier New"/>
+          <w:color w:val="303336"/>
+          <w:sz w:val="20"/>
+          <w:szCs w:val="20"/>
+          <w:bdr w:val="none" w:sz="0" w:space="0" w:color="auto" w:frame="1"/>
+          <w:shd w:val="clear" w:color="auto" w:fill="EFF0F1"/>
+        </w:rPr>
+        <w:t>, length = length(date))</w:t>
+      </w:r>
+    </w:p>
+    <w:p>
+      <w:pPr>
+        <w:shd w:val="clear" w:color="auto" w:fill="EFF0F1"/>
+        <w:tabs>
+          <w:tab w:val="left" w:pos="916"/>
+          <w:tab w:val="left" w:pos="1832"/>
+          <w:tab w:val="left" w:pos="2748"/>
+          <w:tab w:val="left" w:pos="3664"/>
+          <w:tab w:val="left" w:pos="4580"/>
+          <w:tab w:val="left" w:pos="5496"/>
+          <w:tab w:val="left" w:pos="6412"/>
+          <w:tab w:val="left" w:pos="7328"/>
+          <w:tab w:val="left" w:pos="8244"/>
+          <w:tab w:val="left" w:pos="9160"/>
+          <w:tab w:val="left" w:pos="10076"/>
+          <w:tab w:val="left" w:pos="10992"/>
+          <w:tab w:val="left" w:pos="11908"/>
+          <w:tab w:val="left" w:pos="12824"/>
+          <w:tab w:val="left" w:pos="13740"/>
+          <w:tab w:val="left" w:pos="14656"/>
+        </w:tabs>
+        <w:spacing w:after="0" w:line="240" w:lineRule="auto"/>
+        <w:textAlignment w:val="baseline"/>
+        <w:rPr>
+          <w:rFonts w:ascii="inherit" w:eastAsia="Times New Roman" w:hAnsi="inherit" w:cs="Courier New"/>
+          <w:color w:val="303336"/>
+          <w:sz w:val="20"/>
+          <w:szCs w:val="20"/>
+          <w:bdr w:val="none" w:sz="0" w:space="0" w:color="auto" w:frame="1"/>
+          <w:shd w:val="clear" w:color="auto" w:fill="EFF0F1"/>
+        </w:rPr>
+      </w:pPr>
+    </w:p>
+    <w:p>
+      <w:pPr>
+        <w:shd w:val="clear" w:color="auto" w:fill="EFF0F1"/>
+        <w:tabs>
+          <w:tab w:val="left" w:pos="916"/>
+          <w:tab w:val="left" w:pos="1832"/>
+          <w:tab w:val="left" w:pos="2748"/>
+          <w:tab w:val="left" w:pos="3664"/>
+          <w:tab w:val="left" w:pos="4580"/>
+          <w:tab w:val="left" w:pos="5496"/>
+          <w:tab w:val="left" w:pos="6412"/>
+          <w:tab w:val="left" w:pos="7328"/>
+          <w:tab w:val="left" w:pos="8244"/>
+          <w:tab w:val="left" w:pos="9160"/>
+          <w:tab w:val="left" w:pos="10076"/>
+          <w:tab w:val="left" w:pos="10992"/>
+          <w:tab w:val="left" w:pos="11908"/>
+          <w:tab w:val="left" w:pos="12824"/>
+          <w:tab w:val="left" w:pos="13740"/>
+          <w:tab w:val="left" w:pos="14656"/>
+        </w:tabs>
+        <w:spacing w:after="0" w:line="240" w:lineRule="auto"/>
+        <w:textAlignment w:val="baseline"/>
+        <w:rPr>
+          <w:rFonts w:ascii="inherit" w:eastAsia="Times New Roman" w:hAnsi="inherit" w:cs="Courier New"/>
+          <w:color w:val="303336"/>
+          <w:sz w:val="20"/>
+          <w:szCs w:val="20"/>
+          <w:bdr w:val="none" w:sz="0" w:space="0" w:color="auto" w:frame="1"/>
+          <w:shd w:val="clear" w:color="auto" w:fill="EFF0F1"/>
+        </w:rPr>
+      </w:pPr>
+      <w:proofErr w:type="gramStart"/>
+      <w:r>
+        <w:rPr>
+          <w:rFonts w:ascii="inherit" w:eastAsia="Times New Roman" w:hAnsi="inherit" w:cs="Courier New"/>
+          <w:color w:val="101094"/>
+          <w:sz w:val="20"/>
+          <w:szCs w:val="20"/>
+          <w:bdr w:val="none" w:sz="0" w:space="0" w:color="auto" w:frame="1"/>
+          <w:shd w:val="clear" w:color="auto" w:fill="EFF0F1"/>
+        </w:rPr>
+        <w:t>for</w:t>
+      </w:r>
+      <w:r>
+        <w:rPr>
+          <w:rFonts w:ascii="inherit" w:eastAsia="Times New Roman" w:hAnsi="inherit" w:cs="Courier New"/>
+          <w:color w:val="303336"/>
+          <w:sz w:val="20"/>
+          <w:szCs w:val="20"/>
+          <w:bdr w:val="none" w:sz="0" w:space="0" w:color="auto" w:frame="1"/>
+          <w:shd w:val="clear" w:color="auto" w:fill="EFF0F1"/>
+        </w:rPr>
+        <w:t>(</w:t>
+      </w:r>
+      <w:proofErr w:type="spellStart"/>
+      <w:proofErr w:type="gramEnd"/>
+      <w:r>
+        <w:rPr>
+          <w:rFonts w:ascii="inherit" w:eastAsia="Times New Roman" w:hAnsi="inherit" w:cs="Courier New"/>
+          <w:color w:val="303336"/>
+          <w:sz w:val="20"/>
+          <w:szCs w:val="20"/>
+          <w:bdr w:val="none" w:sz="0" w:space="0" w:color="auto" w:frame="1"/>
+          <w:shd w:val="clear" w:color="auto" w:fill="EFF0F1"/>
+        </w:rPr>
+        <w:t>i</w:t>
+      </w:r>
+      <w:proofErr w:type="spellEnd"/>
+      <w:r>
+        <w:rPr>
+          <w:rFonts w:ascii="inherit" w:eastAsia="Times New Roman" w:hAnsi="inherit" w:cs="Courier New"/>
+          <w:color w:val="303336"/>
+          <w:sz w:val="20"/>
+          <w:szCs w:val="20"/>
+          <w:bdr w:val="none" w:sz="0" w:space="0" w:color="auto" w:frame="1"/>
+          <w:shd w:val="clear" w:color="auto" w:fill="EFF0F1"/>
+        </w:rPr>
+        <w:t xml:space="preserve"> </w:t>
+      </w:r>
+      <w:r>
+        <w:rPr>
+          <w:rFonts w:ascii="inherit" w:eastAsia="Times New Roman" w:hAnsi="inherit" w:cs="Courier New"/>
+          <w:color w:val="101094"/>
+          <w:sz w:val="20"/>
+          <w:szCs w:val="20"/>
+          <w:bdr w:val="none" w:sz="0" w:space="0" w:color="auto" w:frame="1"/>
+          <w:shd w:val="clear" w:color="auto" w:fill="EFF0F1"/>
+        </w:rPr>
+        <w:t>in</w:t>
+      </w:r>
+      <w:r>
+        <w:rPr>
+          <w:rFonts w:ascii="inherit" w:eastAsia="Times New Roman" w:hAnsi="inherit" w:cs="Courier New"/>
+          <w:color w:val="303336"/>
+          <w:sz w:val="20"/>
+          <w:szCs w:val="20"/>
+          <w:bdr w:val="none" w:sz="0" w:space="0" w:color="auto" w:frame="1"/>
+          <w:shd w:val="clear" w:color="auto" w:fill="EFF0F1"/>
+        </w:rPr>
+        <w:t xml:space="preserve"> </w:t>
+      </w:r>
+      <w:proofErr w:type="spellStart"/>
+      <w:r>
+        <w:rPr>
+          <w:rFonts w:ascii="inherit" w:eastAsia="Times New Roman" w:hAnsi="inherit" w:cs="Courier New"/>
+          <w:color w:val="303336"/>
+          <w:sz w:val="20"/>
+          <w:szCs w:val="20"/>
+          <w:bdr w:val="none" w:sz="0" w:space="0" w:color="auto" w:frame="1"/>
+          <w:shd w:val="clear" w:color="auto" w:fill="EFF0F1"/>
+        </w:rPr>
+        <w:t>seq_along</w:t>
+      </w:r>
+      <w:proofErr w:type="spellEnd"/>
+      <w:r>
+        <w:rPr>
+          <w:rFonts w:ascii="inherit" w:eastAsia="Times New Roman" w:hAnsi="inherit" w:cs="Courier New"/>
+          <w:color w:val="303336"/>
+          <w:sz w:val="20"/>
+          <w:szCs w:val="20"/>
+          <w:bdr w:val="none" w:sz="0" w:space="0" w:color="auto" w:frame="1"/>
+          <w:shd w:val="clear" w:color="auto" w:fill="EFF0F1"/>
+        </w:rPr>
+        <w:t>(</w:t>
+      </w:r>
+      <w:r>
+        <w:rPr>
+          <w:rFonts w:ascii="inherit" w:eastAsia="Times New Roman" w:hAnsi="inherit" w:cs="Courier New"/>
+          <w:color w:val="2B91AF"/>
+          <w:sz w:val="20"/>
+          <w:szCs w:val="20"/>
+          <w:bdr w:val="none" w:sz="0" w:space="0" w:color="auto" w:frame="1"/>
+          <w:shd w:val="clear" w:color="auto" w:fill="EFF0F1"/>
+        </w:rPr>
+        <w:t>Weather</w:t>
+      </w:r>
+      <w:r>
+        <w:rPr>
+          <w:rFonts w:ascii="inherit" w:eastAsia="Times New Roman" w:hAnsi="inherit" w:cs="Courier New"/>
+          <w:color w:val="303336"/>
+          <w:sz w:val="20"/>
+          <w:szCs w:val="20"/>
+          <w:bdr w:val="none" w:sz="0" w:space="0" w:color="auto" w:frame="1"/>
+          <w:shd w:val="clear" w:color="auto" w:fill="EFF0F1"/>
+        </w:rPr>
+        <w:t>)){</w:t>
+      </w:r>
+    </w:p>
+    <w:p>
+      <w:pPr>
+        <w:shd w:val="clear" w:color="auto" w:fill="EFF0F1"/>
+        <w:tabs>
+          <w:tab w:val="left" w:pos="916"/>
+          <w:tab w:val="left" w:pos="1832"/>
+          <w:tab w:val="left" w:pos="2748"/>
+          <w:tab w:val="left" w:pos="3664"/>
+          <w:tab w:val="left" w:pos="4580"/>
+          <w:tab w:val="left" w:pos="5496"/>
+          <w:tab w:val="left" w:pos="6412"/>
+          <w:tab w:val="left" w:pos="7328"/>
+          <w:tab w:val="left" w:pos="8244"/>
+          <w:tab w:val="left" w:pos="9160"/>
+          <w:tab w:val="left" w:pos="10076"/>
+          <w:tab w:val="left" w:pos="10992"/>
+          <w:tab w:val="left" w:pos="11908"/>
+          <w:tab w:val="left" w:pos="12824"/>
+          <w:tab w:val="left" w:pos="13740"/>
+          <w:tab w:val="left" w:pos="14656"/>
+        </w:tabs>
+        <w:spacing w:after="0" w:line="240" w:lineRule="auto"/>
+        <w:textAlignment w:val="baseline"/>
+        <w:rPr>
+          <w:rFonts w:ascii="inherit" w:eastAsia="Times New Roman" w:hAnsi="inherit" w:cs="Courier New"/>
+          <w:color w:val="303336"/>
+          <w:sz w:val="20"/>
+          <w:szCs w:val="20"/>
+          <w:bdr w:val="none" w:sz="0" w:space="0" w:color="auto" w:frame="1"/>
+          <w:shd w:val="clear" w:color="auto" w:fill="EFF0F1"/>
+        </w:rPr>
+      </w:pPr>
+      <w:r>
+        <w:rPr>
+          <w:rFonts w:ascii="inherit" w:eastAsia="Times New Roman" w:hAnsi="inherit" w:cs="Courier New"/>
+          <w:color w:val="303336"/>
+          <w:sz w:val="20"/>
+          <w:szCs w:val="20"/>
+          <w:bdr w:val="none" w:sz="0" w:space="0" w:color="auto" w:frame="1"/>
+          <w:shd w:val="clear" w:color="auto" w:fill="EFF0F1"/>
+        </w:rPr>
+        <w:t xml:space="preserve">  </w:t>
+      </w:r>
+      <w:proofErr w:type="spellStart"/>
+      <w:r>
+        <w:rPr>
+          <w:rFonts w:ascii="inherit" w:eastAsia="Times New Roman" w:hAnsi="inherit" w:cs="Courier New"/>
+          <w:color w:val="303336"/>
+          <w:sz w:val="20"/>
+          <w:szCs w:val="20"/>
+          <w:bdr w:val="none" w:sz="0" w:space="0" w:color="auto" w:frame="1"/>
+          <w:shd w:val="clear" w:color="auto" w:fill="EFF0F1"/>
+        </w:rPr>
+        <w:t>url</w:t>
+      </w:r>
+      <w:proofErr w:type="spellEnd"/>
+      <w:r>
+        <w:rPr>
+          <w:rFonts w:ascii="inherit" w:eastAsia="Times New Roman" w:hAnsi="inherit" w:cs="Courier New"/>
+          <w:color w:val="303336"/>
+          <w:sz w:val="20"/>
+          <w:szCs w:val="20"/>
+          <w:bdr w:val="none" w:sz="0" w:space="0" w:color="auto" w:frame="1"/>
+          <w:shd w:val="clear" w:color="auto" w:fill="EFF0F1"/>
+        </w:rPr>
+        <w:t xml:space="preserve"> &lt;- paste0(</w:t>
+      </w:r>
+      <w:r>
+        <w:rPr>
+          <w:rFonts w:ascii="inherit" w:eastAsia="Times New Roman" w:hAnsi="inherit" w:cs="Courier New"/>
+          <w:color w:val="7D2727"/>
+          <w:sz w:val="20"/>
+          <w:szCs w:val="20"/>
+          <w:bdr w:val="none" w:sz="0" w:space="0" w:color="auto" w:frame="1"/>
+          <w:shd w:val="clear" w:color="auto" w:fill="EFF0F1"/>
+        </w:rPr>
+        <w:t>"http://api.wunderground.com/</w:t>
+      </w:r>
+      <w:proofErr w:type="spellStart"/>
+      <w:r>
+        <w:rPr>
+          <w:rFonts w:ascii="inherit" w:eastAsia="Times New Roman" w:hAnsi="inherit" w:cs="Courier New"/>
+          <w:color w:val="7D2727"/>
+          <w:sz w:val="20"/>
+          <w:szCs w:val="20"/>
+          <w:bdr w:val="none" w:sz="0" w:space="0" w:color="auto" w:frame="1"/>
+          <w:shd w:val="clear" w:color="auto" w:fill="EFF0F1"/>
+        </w:rPr>
+        <w:t>api</w:t>
+      </w:r>
+      <w:proofErr w:type="spellEnd"/>
+      <w:r>
+        <w:rPr>
+          <w:rFonts w:ascii="inherit" w:eastAsia="Times New Roman" w:hAnsi="inherit" w:cs="Courier New"/>
+          <w:color w:val="7D2727"/>
+          <w:sz w:val="20"/>
+          <w:szCs w:val="20"/>
+          <w:bdr w:val="none" w:sz="0" w:space="0" w:color="auto" w:frame="1"/>
+          <w:shd w:val="clear" w:color="auto" w:fill="EFF0F1"/>
+        </w:rPr>
+        <w:t>/"</w:t>
+      </w:r>
+      <w:r>
+        <w:rPr>
+          <w:rFonts w:ascii="inherit" w:eastAsia="Times New Roman" w:hAnsi="inherit" w:cs="Courier New"/>
+          <w:color w:val="303336"/>
+          <w:sz w:val="20"/>
+          <w:szCs w:val="20"/>
+          <w:bdr w:val="none" w:sz="0" w:space="0" w:color="auto" w:frame="1"/>
+          <w:shd w:val="clear" w:color="auto" w:fill="EFF0F1"/>
+        </w:rPr>
+        <w:t xml:space="preserve">, </w:t>
+      </w:r>
+      <w:proofErr w:type="spellStart"/>
+      <w:r>
+        <w:rPr>
+          <w:rFonts w:ascii="inherit" w:eastAsia="Times New Roman" w:hAnsi="inherit" w:cs="Courier New"/>
+          <w:color w:val="303336"/>
+          <w:sz w:val="20"/>
+          <w:szCs w:val="20"/>
+          <w:bdr w:val="none" w:sz="0" w:space="0" w:color="auto" w:frame="1"/>
+          <w:shd w:val="clear" w:color="auto" w:fill="EFF0F1"/>
+        </w:rPr>
+        <w:t>api_key</w:t>
+      </w:r>
+      <w:proofErr w:type="spellEnd"/>
+      <w:r>
+        <w:rPr>
+          <w:rFonts w:ascii="inherit" w:eastAsia="Times New Roman" w:hAnsi="inherit" w:cs="Courier New"/>
+          <w:color w:val="303336"/>
+          <w:sz w:val="20"/>
+          <w:szCs w:val="20"/>
+          <w:bdr w:val="none" w:sz="0" w:space="0" w:color="auto" w:frame="1"/>
+          <w:shd w:val="clear" w:color="auto" w:fill="EFF0F1"/>
+        </w:rPr>
+        <w:t>,</w:t>
+      </w:r>
+    </w:p>
+    <w:p>
+      <w:pPr>
+        <w:shd w:val="clear" w:color="auto" w:fill="EFF0F1"/>
+        <w:tabs>
+          <w:tab w:val="left" w:pos="916"/>
+          <w:tab w:val="left" w:pos="1832"/>
+          <w:tab w:val="left" w:pos="2748"/>
+          <w:tab w:val="left" w:pos="3664"/>
+          <w:tab w:val="left" w:pos="4580"/>
+          <w:tab w:val="left" w:pos="5496"/>
+          <w:tab w:val="left" w:pos="6412"/>
+          <w:tab w:val="left" w:pos="7328"/>
+          <w:tab w:val="left" w:pos="8244"/>
+          <w:tab w:val="left" w:pos="9160"/>
+          <w:tab w:val="left" w:pos="10076"/>
+          <w:tab w:val="left" w:pos="10992"/>
+          <w:tab w:val="left" w:pos="11908"/>
+          <w:tab w:val="left" w:pos="12824"/>
+          <w:tab w:val="left" w:pos="13740"/>
+          <w:tab w:val="left" w:pos="14656"/>
+        </w:tabs>
+        <w:spacing w:after="0" w:line="240" w:lineRule="auto"/>
+        <w:textAlignment w:val="baseline"/>
+        <w:rPr>
+          <w:rFonts w:ascii="inherit" w:eastAsia="Times New Roman" w:hAnsi="inherit" w:cs="Courier New"/>
+          <w:color w:val="303336"/>
+          <w:sz w:val="20"/>
+          <w:szCs w:val="20"/>
+          <w:bdr w:val="none" w:sz="0" w:space="0" w:color="auto" w:frame="1"/>
+          <w:shd w:val="clear" w:color="auto" w:fill="EFF0F1"/>
+        </w:rPr>
+      </w:pPr>
+      <w:r>
+        <w:rPr>
+          <w:rFonts w:ascii="inherit" w:eastAsia="Times New Roman" w:hAnsi="inherit" w:cs="Courier New"/>
+          <w:color w:val="303336"/>
+          <w:sz w:val="20"/>
+          <w:szCs w:val="20"/>
+          <w:bdr w:val="none" w:sz="0" w:space="0" w:color="auto" w:frame="1"/>
+          <w:shd w:val="clear" w:color="auto" w:fill="EFF0F1"/>
+        </w:rPr>
+        <w:t xml:space="preserve">                </w:t>
+      </w:r>
+      <w:r>
+        <w:rPr>
+          <w:rFonts w:ascii="inherit" w:eastAsia="Times New Roman" w:hAnsi="inherit" w:cs="Courier New"/>
+          <w:color w:val="7D2727"/>
+          <w:sz w:val="20"/>
+          <w:szCs w:val="20"/>
+          <w:bdr w:val="none" w:sz="0" w:space="0" w:color="auto" w:frame="1"/>
+          <w:shd w:val="clear" w:color="auto" w:fill="EFF0F1"/>
+        </w:rPr>
+        <w:t>"/history_"</w:t>
+      </w:r>
+      <w:r>
+        <w:rPr>
+          <w:rFonts w:ascii="inherit" w:eastAsia="Times New Roman" w:hAnsi="inherit" w:cs="Courier New"/>
+          <w:color w:val="303336"/>
+          <w:sz w:val="20"/>
+          <w:szCs w:val="20"/>
+          <w:bdr w:val="none" w:sz="0" w:space="0" w:color="auto" w:frame="1"/>
+          <w:shd w:val="clear" w:color="auto" w:fill="EFF0F1"/>
+        </w:rPr>
+        <w:t>, format(date[</w:t>
+      </w:r>
+      <w:proofErr w:type="spellStart"/>
+      <w:r>
+        <w:rPr>
+          <w:rFonts w:ascii="inherit" w:eastAsia="Times New Roman" w:hAnsi="inherit" w:cs="Courier New"/>
+          <w:color w:val="303336"/>
+          <w:sz w:val="20"/>
+          <w:szCs w:val="20"/>
+          <w:bdr w:val="none" w:sz="0" w:space="0" w:color="auto" w:frame="1"/>
+          <w:shd w:val="clear" w:color="auto" w:fill="EFF0F1"/>
+        </w:rPr>
+        <w:t>i</w:t>
+      </w:r>
+      <w:proofErr w:type="spellEnd"/>
+      <w:r>
+        <w:rPr>
+          <w:rFonts w:ascii="inherit" w:eastAsia="Times New Roman" w:hAnsi="inherit" w:cs="Courier New"/>
+          <w:color w:val="303336"/>
+          <w:sz w:val="20"/>
+          <w:szCs w:val="20"/>
+          <w:bdr w:val="none" w:sz="0" w:space="0" w:color="auto" w:frame="1"/>
+          <w:shd w:val="clear" w:color="auto" w:fill="EFF0F1"/>
+        </w:rPr>
+        <w:t xml:space="preserve">], format = </w:t>
+      </w:r>
+      <w:r>
+        <w:rPr>
+          <w:rFonts w:ascii="inherit" w:eastAsia="Times New Roman" w:hAnsi="inherit" w:cs="Courier New"/>
+          <w:color w:val="7D2727"/>
+          <w:sz w:val="20"/>
+          <w:szCs w:val="20"/>
+          <w:bdr w:val="none" w:sz="0" w:space="0" w:color="auto" w:frame="1"/>
+          <w:shd w:val="clear" w:color="auto" w:fill="EFF0F1"/>
+        </w:rPr>
+        <w:t>"%</w:t>
+      </w:r>
+      <w:proofErr w:type="spellStart"/>
+      <w:r>
+        <w:rPr>
+          <w:rFonts w:ascii="inherit" w:eastAsia="Times New Roman" w:hAnsi="inherit" w:cs="Courier New"/>
+          <w:color w:val="7D2727"/>
+          <w:sz w:val="20"/>
+          <w:szCs w:val="20"/>
+          <w:bdr w:val="none" w:sz="0" w:space="0" w:color="auto" w:frame="1"/>
+          <w:shd w:val="clear" w:color="auto" w:fill="EFF0F1"/>
+        </w:rPr>
+        <w:t>Y%m%d</w:t>
+      </w:r>
+      <w:proofErr w:type="spellEnd"/>
+      <w:r>
+        <w:rPr>
+          <w:rFonts w:ascii="inherit" w:eastAsia="Times New Roman" w:hAnsi="inherit" w:cs="Courier New"/>
+          <w:color w:val="7D2727"/>
+          <w:sz w:val="20"/>
+          <w:szCs w:val="20"/>
+          <w:bdr w:val="none" w:sz="0" w:space="0" w:color="auto" w:frame="1"/>
+          <w:shd w:val="clear" w:color="auto" w:fill="EFF0F1"/>
+        </w:rPr>
+        <w:t>"</w:t>
+      </w:r>
+      <w:r>
+        <w:rPr>
+          <w:rFonts w:ascii="inherit" w:eastAsia="Times New Roman" w:hAnsi="inherit" w:cs="Courier New"/>
+          <w:color w:val="303336"/>
+          <w:sz w:val="20"/>
+          <w:szCs w:val="20"/>
+          <w:bdr w:val="none" w:sz="0" w:space="0" w:color="auto" w:frame="1"/>
+          <w:shd w:val="clear" w:color="auto" w:fill="EFF0F1"/>
+        </w:rPr>
+        <w:t xml:space="preserve">), </w:t>
+      </w:r>
+      <w:r>
+        <w:rPr>
+          <w:rFonts w:ascii="inherit" w:eastAsia="Times New Roman" w:hAnsi="inherit" w:cs="Courier New"/>
+          <w:color w:val="7D2727"/>
+          <w:sz w:val="20"/>
+          <w:szCs w:val="20"/>
+          <w:bdr w:val="none" w:sz="0" w:space="0" w:color="auto" w:frame="1"/>
+          <w:shd w:val="clear" w:color="auto" w:fill="EFF0F1"/>
+        </w:rPr>
+        <w:t>"/q/</w:t>
+      </w:r>
+      <w:proofErr w:type="spellStart"/>
+      <w:r>
+        <w:rPr>
+          <w:rFonts w:ascii="inherit" w:eastAsia="Times New Roman" w:hAnsi="inherit" w:cs="Courier New"/>
+          <w:color w:val="7D2727"/>
+          <w:sz w:val="20"/>
+          <w:szCs w:val="20"/>
+          <w:bdr w:val="none" w:sz="0" w:space="0" w:color="auto" w:frame="1"/>
+          <w:shd w:val="clear" w:color="auto" w:fill="EFF0F1"/>
+        </w:rPr>
+        <w:t>pws</w:t>
+      </w:r>
+      <w:proofErr w:type="spellEnd"/>
+      <w:r>
+        <w:rPr>
+          <w:rFonts w:ascii="inherit" w:eastAsia="Times New Roman" w:hAnsi="inherit" w:cs="Courier New"/>
+          <w:color w:val="7D2727"/>
+          <w:sz w:val="20"/>
+          <w:szCs w:val="20"/>
+          <w:bdr w:val="none" w:sz="0" w:space="0" w:color="auto" w:frame="1"/>
+          <w:shd w:val="clear" w:color="auto" w:fill="EFF0F1"/>
+        </w:rPr>
+        <w:t>:"</w:t>
+      </w:r>
+      <w:r>
+        <w:rPr>
+          <w:rFonts w:ascii="inherit" w:eastAsia="Times New Roman" w:hAnsi="inherit" w:cs="Courier New"/>
+          <w:color w:val="303336"/>
+          <w:sz w:val="20"/>
+          <w:szCs w:val="20"/>
+          <w:bdr w:val="none" w:sz="0" w:space="0" w:color="auto" w:frame="1"/>
+          <w:shd w:val="clear" w:color="auto" w:fill="EFF0F1"/>
+        </w:rPr>
+        <w:t>,</w:t>
+      </w:r>
+    </w:p>
+    <w:p>
+      <w:pPr>
+        <w:shd w:val="clear" w:color="auto" w:fill="EFF0F1"/>
+        <w:tabs>
+          <w:tab w:val="left" w:pos="916"/>
+          <w:tab w:val="left" w:pos="1832"/>
+          <w:tab w:val="left" w:pos="2748"/>
+          <w:tab w:val="left" w:pos="3664"/>
+          <w:tab w:val="left" w:pos="4580"/>
+          <w:tab w:val="left" w:pos="5496"/>
+          <w:tab w:val="left" w:pos="6412"/>
+          <w:tab w:val="left" w:pos="7328"/>
+          <w:tab w:val="left" w:pos="8244"/>
+          <w:tab w:val="left" w:pos="9160"/>
+          <w:tab w:val="left" w:pos="10076"/>
+          <w:tab w:val="left" w:pos="10992"/>
+          <w:tab w:val="left" w:pos="11908"/>
+          <w:tab w:val="left" w:pos="12824"/>
+          <w:tab w:val="left" w:pos="13740"/>
+          <w:tab w:val="left" w:pos="14656"/>
+        </w:tabs>
+        <w:spacing w:after="0" w:line="240" w:lineRule="auto"/>
+        <w:textAlignment w:val="baseline"/>
+        <w:rPr>
+          <w:rFonts w:ascii="inherit" w:eastAsia="Times New Roman" w:hAnsi="inherit" w:cs="Courier New"/>
+          <w:color w:val="303336"/>
+          <w:sz w:val="20"/>
+          <w:szCs w:val="20"/>
+          <w:bdr w:val="none" w:sz="0" w:space="0" w:color="auto" w:frame="1"/>
+          <w:shd w:val="clear" w:color="auto" w:fill="EFF0F1"/>
+        </w:rPr>
+      </w:pPr>
+      <w:r>
+        <w:rPr>
+          <w:rFonts w:ascii="inherit" w:eastAsia="Times New Roman" w:hAnsi="inherit" w:cs="Courier New"/>
+          <w:color w:val="303336"/>
+          <w:sz w:val="20"/>
+          <w:szCs w:val="20"/>
+          <w:bdr w:val="none" w:sz="0" w:space="0" w:color="auto" w:frame="1"/>
+          <w:shd w:val="clear" w:color="auto" w:fill="EFF0F1"/>
+        </w:rPr>
+        <w:t xml:space="preserve">                </w:t>
+      </w:r>
+      <w:proofErr w:type="spellStart"/>
+      <w:r>
+        <w:rPr>
+          <w:rFonts w:ascii="inherit" w:eastAsia="Times New Roman" w:hAnsi="inherit" w:cs="Courier New"/>
+          <w:color w:val="303336"/>
+          <w:sz w:val="20"/>
+          <w:szCs w:val="20"/>
+          <w:bdr w:val="none" w:sz="0" w:space="0" w:color="auto" w:frame="1"/>
+          <w:shd w:val="clear" w:color="auto" w:fill="EFF0F1"/>
+        </w:rPr>
+        <w:t>pws</w:t>
+      </w:r>
+      <w:proofErr w:type="spellEnd"/>
+      <w:r>
+        <w:rPr>
+          <w:rFonts w:ascii="inherit" w:eastAsia="Times New Roman" w:hAnsi="inherit" w:cs="Courier New"/>
+          <w:color w:val="303336"/>
+          <w:sz w:val="20"/>
+          <w:szCs w:val="20"/>
+          <w:bdr w:val="none" w:sz="0" w:space="0" w:color="auto" w:frame="1"/>
+          <w:shd w:val="clear" w:color="auto" w:fill="EFF0F1"/>
+        </w:rPr>
+        <w:t xml:space="preserve">, </w:t>
+      </w:r>
+      <w:proofErr w:type="gramStart"/>
+      <w:r>
+        <w:rPr>
+          <w:rFonts w:ascii="inherit" w:eastAsia="Times New Roman" w:hAnsi="inherit" w:cs="Courier New"/>
+          <w:color w:val="7D2727"/>
+          <w:sz w:val="20"/>
+          <w:szCs w:val="20"/>
+          <w:bdr w:val="none" w:sz="0" w:space="0" w:color="auto" w:frame="1"/>
+          <w:shd w:val="clear" w:color="auto" w:fill="EFF0F1"/>
+        </w:rPr>
+        <w:t>".json</w:t>
+      </w:r>
+      <w:proofErr w:type="gramEnd"/>
+      <w:r>
+        <w:rPr>
+          <w:rFonts w:ascii="inherit" w:eastAsia="Times New Roman" w:hAnsi="inherit" w:cs="Courier New"/>
+          <w:color w:val="7D2727"/>
+          <w:sz w:val="20"/>
+          <w:szCs w:val="20"/>
+          <w:bdr w:val="none" w:sz="0" w:space="0" w:color="auto" w:frame="1"/>
+          <w:shd w:val="clear" w:color="auto" w:fill="EFF0F1"/>
+        </w:rPr>
+        <w:t>"</w:t>
+      </w:r>
+      <w:r>
+        <w:rPr>
+          <w:rFonts w:ascii="inherit" w:eastAsia="Times New Roman" w:hAnsi="inherit" w:cs="Courier New"/>
+          <w:color w:val="303336"/>
+          <w:sz w:val="20"/>
+          <w:szCs w:val="20"/>
+          <w:bdr w:val="none" w:sz="0" w:space="0" w:color="auto" w:frame="1"/>
+          <w:shd w:val="clear" w:color="auto" w:fill="EFF0F1"/>
+        </w:rPr>
+        <w:t>)</w:t>
+      </w:r>
+    </w:p>
+    <w:p>
+      <w:pPr>
+        <w:shd w:val="clear" w:color="auto" w:fill="EFF0F1"/>
+        <w:tabs>
+          <w:tab w:val="left" w:pos="916"/>
+          <w:tab w:val="left" w:pos="1832"/>
+          <w:tab w:val="left" w:pos="2748"/>
+          <w:tab w:val="left" w:pos="3664"/>
+          <w:tab w:val="left" w:pos="4580"/>
+          <w:tab w:val="left" w:pos="5496"/>
+          <w:tab w:val="left" w:pos="6412"/>
+          <w:tab w:val="left" w:pos="7328"/>
+          <w:tab w:val="left" w:pos="8244"/>
+          <w:tab w:val="left" w:pos="9160"/>
+          <w:tab w:val="left" w:pos="10076"/>
+          <w:tab w:val="left" w:pos="10992"/>
+          <w:tab w:val="left" w:pos="11908"/>
+          <w:tab w:val="left" w:pos="12824"/>
+          <w:tab w:val="left" w:pos="13740"/>
+          <w:tab w:val="left" w:pos="14656"/>
+        </w:tabs>
+        <w:spacing w:after="0" w:line="240" w:lineRule="auto"/>
+        <w:textAlignment w:val="baseline"/>
+        <w:rPr>
+          <w:rFonts w:ascii="inherit" w:eastAsia="Times New Roman" w:hAnsi="inherit" w:cs="Courier New"/>
+          <w:color w:val="303336"/>
+          <w:sz w:val="20"/>
+          <w:szCs w:val="20"/>
+          <w:bdr w:val="none" w:sz="0" w:space="0" w:color="auto" w:frame="1"/>
+          <w:shd w:val="clear" w:color="auto" w:fill="EFF0F1"/>
+        </w:rPr>
+      </w:pPr>
+      <w:r>
+        <w:rPr>
+          <w:rFonts w:ascii="inherit" w:eastAsia="Times New Roman" w:hAnsi="inherit" w:cs="Courier New"/>
+          <w:color w:val="303336"/>
+          <w:sz w:val="20"/>
+          <w:szCs w:val="20"/>
+          <w:bdr w:val="none" w:sz="0" w:space="0" w:color="auto" w:frame="1"/>
+          <w:shd w:val="clear" w:color="auto" w:fill="EFF0F1"/>
+        </w:rPr>
+        <w:t xml:space="preserve">  result &lt;- </w:t>
+      </w:r>
+      <w:proofErr w:type="spellStart"/>
+      <w:proofErr w:type="gramStart"/>
+      <w:r>
+        <w:rPr>
+          <w:rFonts w:ascii="inherit" w:eastAsia="Times New Roman" w:hAnsi="inherit" w:cs="Courier New"/>
+          <w:color w:val="303336"/>
+          <w:sz w:val="20"/>
+          <w:szCs w:val="20"/>
+          <w:bdr w:val="none" w:sz="0" w:space="0" w:color="auto" w:frame="1"/>
+          <w:shd w:val="clear" w:color="auto" w:fill="EFF0F1"/>
+        </w:rPr>
+        <w:t>rjson</w:t>
+      </w:r>
+      <w:proofErr w:type="spellEnd"/>
+      <w:r>
+        <w:rPr>
+          <w:rFonts w:ascii="inherit" w:eastAsia="Times New Roman" w:hAnsi="inherit" w:cs="Courier New"/>
+          <w:color w:val="303336"/>
+          <w:sz w:val="20"/>
+          <w:szCs w:val="20"/>
+          <w:bdr w:val="none" w:sz="0" w:space="0" w:color="auto" w:frame="1"/>
+          <w:shd w:val="clear" w:color="auto" w:fill="EFF0F1"/>
+        </w:rPr>
+        <w:t>::</w:t>
+      </w:r>
+      <w:proofErr w:type="spellStart"/>
+      <w:proofErr w:type="gramEnd"/>
+      <w:r>
+        <w:rPr>
+          <w:rFonts w:ascii="inherit" w:eastAsia="Times New Roman" w:hAnsi="inherit" w:cs="Courier New"/>
+          <w:color w:val="303336"/>
+          <w:sz w:val="20"/>
+          <w:szCs w:val="20"/>
+          <w:bdr w:val="none" w:sz="0" w:space="0" w:color="auto" w:frame="1"/>
+          <w:shd w:val="clear" w:color="auto" w:fill="EFF0F1"/>
+        </w:rPr>
+        <w:t>fromJSON</w:t>
+      </w:r>
+      <w:proofErr w:type="spellEnd"/>
+      <w:r>
+        <w:rPr>
+          <w:rFonts w:ascii="inherit" w:eastAsia="Times New Roman" w:hAnsi="inherit" w:cs="Courier New"/>
+          <w:color w:val="303336"/>
+          <w:sz w:val="20"/>
+          <w:szCs w:val="20"/>
+          <w:bdr w:val="none" w:sz="0" w:space="0" w:color="auto" w:frame="1"/>
+          <w:shd w:val="clear" w:color="auto" w:fill="EFF0F1"/>
+        </w:rPr>
+        <w:t>(paste0(</w:t>
+      </w:r>
+      <w:proofErr w:type="spellStart"/>
+      <w:r>
+        <w:rPr>
+          <w:rFonts w:ascii="inherit" w:eastAsia="Times New Roman" w:hAnsi="inherit" w:cs="Courier New"/>
+          <w:color w:val="303336"/>
+          <w:sz w:val="20"/>
+          <w:szCs w:val="20"/>
+          <w:bdr w:val="none" w:sz="0" w:space="0" w:color="auto" w:frame="1"/>
+          <w:shd w:val="clear" w:color="auto" w:fill="EFF0F1"/>
+        </w:rPr>
+        <w:t>readLines</w:t>
+      </w:r>
+      <w:proofErr w:type="spellEnd"/>
+      <w:r>
+        <w:rPr>
+          <w:rFonts w:ascii="inherit" w:eastAsia="Times New Roman" w:hAnsi="inherit" w:cs="Courier New"/>
+          <w:color w:val="303336"/>
+          <w:sz w:val="20"/>
+          <w:szCs w:val="20"/>
+          <w:bdr w:val="none" w:sz="0" w:space="0" w:color="auto" w:frame="1"/>
+          <w:shd w:val="clear" w:color="auto" w:fill="EFF0F1"/>
+        </w:rPr>
+        <w:t>(</w:t>
+      </w:r>
+      <w:proofErr w:type="spellStart"/>
+      <w:r>
+        <w:rPr>
+          <w:rFonts w:ascii="inherit" w:eastAsia="Times New Roman" w:hAnsi="inherit" w:cs="Courier New"/>
+          <w:color w:val="303336"/>
+          <w:sz w:val="20"/>
+          <w:szCs w:val="20"/>
+          <w:bdr w:val="none" w:sz="0" w:space="0" w:color="auto" w:frame="1"/>
+          <w:shd w:val="clear" w:color="auto" w:fill="EFF0F1"/>
+        </w:rPr>
+        <w:t>url</w:t>
+      </w:r>
+      <w:proofErr w:type="spellEnd"/>
+      <w:r>
+        <w:rPr>
+          <w:rFonts w:ascii="inherit" w:eastAsia="Times New Roman" w:hAnsi="inherit" w:cs="Courier New"/>
+          <w:color w:val="303336"/>
+          <w:sz w:val="20"/>
+          <w:szCs w:val="20"/>
+          <w:bdr w:val="none" w:sz="0" w:space="0" w:color="auto" w:frame="1"/>
+          <w:shd w:val="clear" w:color="auto" w:fill="EFF0F1"/>
+        </w:rPr>
+        <w:t xml:space="preserve">), collapse = </w:t>
+      </w:r>
+      <w:r>
+        <w:rPr>
+          <w:rFonts w:ascii="inherit" w:eastAsia="Times New Roman" w:hAnsi="inherit" w:cs="Courier New"/>
+          <w:color w:val="7D2727"/>
+          <w:sz w:val="20"/>
+          <w:szCs w:val="20"/>
+          <w:bdr w:val="none" w:sz="0" w:space="0" w:color="auto" w:frame="1"/>
+          <w:shd w:val="clear" w:color="auto" w:fill="EFF0F1"/>
+        </w:rPr>
+        <w:t>" "</w:t>
+      </w:r>
+      <w:r>
+        <w:rPr>
+          <w:rFonts w:ascii="inherit" w:eastAsia="Times New Roman" w:hAnsi="inherit" w:cs="Courier New"/>
+          <w:color w:val="303336"/>
+          <w:sz w:val="20"/>
+          <w:szCs w:val="20"/>
+          <w:bdr w:val="none" w:sz="0" w:space="0" w:color="auto" w:frame="1"/>
+          <w:shd w:val="clear" w:color="auto" w:fill="EFF0F1"/>
+        </w:rPr>
+        <w:t>))</w:t>
+      </w:r>
+    </w:p>
+    <w:p>
+      <w:pPr>
+        <w:shd w:val="clear" w:color="auto" w:fill="EFF0F1"/>
+        <w:tabs>
+          <w:tab w:val="left" w:pos="916"/>
+          <w:tab w:val="left" w:pos="1832"/>
+          <w:tab w:val="left" w:pos="2748"/>
+          <w:tab w:val="left" w:pos="3664"/>
+          <w:tab w:val="left" w:pos="4580"/>
+          <w:tab w:val="left" w:pos="5496"/>
+          <w:tab w:val="left" w:pos="6412"/>
+          <w:tab w:val="left" w:pos="7328"/>
+          <w:tab w:val="left" w:pos="8244"/>
+          <w:tab w:val="left" w:pos="9160"/>
+          <w:tab w:val="left" w:pos="10076"/>
+          <w:tab w:val="left" w:pos="10992"/>
+          <w:tab w:val="left" w:pos="11908"/>
+          <w:tab w:val="left" w:pos="12824"/>
+          <w:tab w:val="left" w:pos="13740"/>
+          <w:tab w:val="left" w:pos="14656"/>
+        </w:tabs>
+        <w:spacing w:after="0" w:line="240" w:lineRule="auto"/>
+        <w:textAlignment w:val="baseline"/>
+        <w:rPr>
+          <w:rFonts w:ascii="inherit" w:eastAsia="Times New Roman" w:hAnsi="inherit" w:cs="Courier New"/>
+          <w:color w:val="303336"/>
+          <w:sz w:val="20"/>
+          <w:szCs w:val="20"/>
+          <w:bdr w:val="none" w:sz="0" w:space="0" w:color="auto" w:frame="1"/>
+          <w:shd w:val="clear" w:color="auto" w:fill="EFF0F1"/>
+        </w:rPr>
+      </w:pPr>
+      <w:r>
+        <w:rPr>
+          <w:rFonts w:ascii="inherit" w:eastAsia="Times New Roman" w:hAnsi="inherit" w:cs="Courier New"/>
+          <w:color w:val="303336"/>
+          <w:sz w:val="20"/>
+          <w:szCs w:val="20"/>
+          <w:bdr w:val="none" w:sz="0" w:space="0" w:color="auto" w:frame="1"/>
+          <w:shd w:val="clear" w:color="auto" w:fill="EFF0F1"/>
+        </w:rPr>
+        <w:t xml:space="preserve">  </w:t>
+      </w:r>
+      <w:r>
+        <w:rPr>
+          <w:rFonts w:ascii="inherit" w:eastAsia="Times New Roman" w:hAnsi="inherit" w:cs="Courier New"/>
+          <w:color w:val="2B91AF"/>
+          <w:sz w:val="20"/>
+          <w:szCs w:val="20"/>
+          <w:bdr w:val="none" w:sz="0" w:space="0" w:color="auto" w:frame="1"/>
+          <w:shd w:val="clear" w:color="auto" w:fill="EFF0F1"/>
+        </w:rPr>
+        <w:t>Weather</w:t>
+      </w:r>
+      <w:r>
+        <w:rPr>
+          <w:rFonts w:ascii="inherit" w:eastAsia="Times New Roman" w:hAnsi="inherit" w:cs="Courier New"/>
+          <w:color w:val="303336"/>
+          <w:sz w:val="20"/>
+          <w:szCs w:val="20"/>
+          <w:bdr w:val="none" w:sz="0" w:space="0" w:color="auto" w:frame="1"/>
+          <w:shd w:val="clear" w:color="auto" w:fill="EFF0F1"/>
+        </w:rPr>
+        <w:t>[[</w:t>
+      </w:r>
+      <w:proofErr w:type="spellStart"/>
+      <w:r>
+        <w:rPr>
+          <w:rFonts w:ascii="inherit" w:eastAsia="Times New Roman" w:hAnsi="inherit" w:cs="Courier New"/>
+          <w:color w:val="303336"/>
+          <w:sz w:val="20"/>
+          <w:szCs w:val="20"/>
+          <w:bdr w:val="none" w:sz="0" w:space="0" w:color="auto" w:frame="1"/>
+          <w:shd w:val="clear" w:color="auto" w:fill="EFF0F1"/>
+        </w:rPr>
+        <w:t>i</w:t>
+      </w:r>
+      <w:proofErr w:type="spellEnd"/>
+      <w:r>
+        <w:rPr>
+          <w:rFonts w:ascii="inherit" w:eastAsia="Times New Roman" w:hAnsi="inherit" w:cs="Courier New"/>
+          <w:color w:val="303336"/>
+          <w:sz w:val="20"/>
+          <w:szCs w:val="20"/>
+          <w:bdr w:val="none" w:sz="0" w:space="0" w:color="auto" w:frame="1"/>
+          <w:shd w:val="clear" w:color="auto" w:fill="EFF0F1"/>
+        </w:rPr>
+        <w:t xml:space="preserve">]] &lt;- </w:t>
+      </w:r>
+      <w:proofErr w:type="spellStart"/>
+      <w:proofErr w:type="gramStart"/>
+      <w:r>
+        <w:rPr>
+          <w:rFonts w:ascii="inherit" w:eastAsia="Times New Roman" w:hAnsi="inherit" w:cs="Courier New"/>
+          <w:color w:val="101094"/>
+          <w:sz w:val="20"/>
+          <w:szCs w:val="20"/>
+          <w:bdr w:val="none" w:sz="0" w:space="0" w:color="auto" w:frame="1"/>
+          <w:shd w:val="clear" w:color="auto" w:fill="EFF0F1"/>
+        </w:rPr>
+        <w:t>do</w:t>
+      </w:r>
+      <w:r>
+        <w:rPr>
+          <w:rFonts w:ascii="inherit" w:eastAsia="Times New Roman" w:hAnsi="inherit" w:cs="Courier New"/>
+          <w:color w:val="303336"/>
+          <w:sz w:val="20"/>
+          <w:szCs w:val="20"/>
+          <w:bdr w:val="none" w:sz="0" w:space="0" w:color="auto" w:frame="1"/>
+          <w:shd w:val="clear" w:color="auto" w:fill="EFF0F1"/>
+        </w:rPr>
+        <w:t>.call</w:t>
+      </w:r>
+      <w:proofErr w:type="spellEnd"/>
+      <w:proofErr w:type="gramEnd"/>
+      <w:r>
+        <w:rPr>
+          <w:rFonts w:ascii="inherit" w:eastAsia="Times New Roman" w:hAnsi="inherit" w:cs="Courier New"/>
+          <w:color w:val="303336"/>
+          <w:sz w:val="20"/>
+          <w:szCs w:val="20"/>
+          <w:bdr w:val="none" w:sz="0" w:space="0" w:color="auto" w:frame="1"/>
+          <w:shd w:val="clear" w:color="auto" w:fill="EFF0F1"/>
+        </w:rPr>
+        <w:t>(</w:t>
+      </w:r>
+      <w:r>
+        <w:rPr>
+          <w:rFonts w:ascii="inherit" w:eastAsia="Times New Roman" w:hAnsi="inherit" w:cs="Courier New"/>
+          <w:color w:val="7D2727"/>
+          <w:sz w:val="20"/>
+          <w:szCs w:val="20"/>
+          <w:bdr w:val="none" w:sz="0" w:space="0" w:color="auto" w:frame="1"/>
+          <w:shd w:val="clear" w:color="auto" w:fill="EFF0F1"/>
+        </w:rPr>
+        <w:t>"</w:t>
+      </w:r>
+      <w:proofErr w:type="spellStart"/>
+      <w:r>
+        <w:rPr>
+          <w:rFonts w:ascii="inherit" w:eastAsia="Times New Roman" w:hAnsi="inherit" w:cs="Courier New"/>
+          <w:color w:val="7D2727"/>
+          <w:sz w:val="20"/>
+          <w:szCs w:val="20"/>
+          <w:bdr w:val="none" w:sz="0" w:space="0" w:color="auto" w:frame="1"/>
+          <w:shd w:val="clear" w:color="auto" w:fill="EFF0F1"/>
+        </w:rPr>
+        <w:t>rbind</w:t>
+      </w:r>
+      <w:proofErr w:type="spellEnd"/>
+      <w:r>
+        <w:rPr>
+          <w:rFonts w:ascii="inherit" w:eastAsia="Times New Roman" w:hAnsi="inherit" w:cs="Courier New"/>
+          <w:color w:val="7D2727"/>
+          <w:sz w:val="20"/>
+          <w:szCs w:val="20"/>
+          <w:bdr w:val="none" w:sz="0" w:space="0" w:color="auto" w:frame="1"/>
+          <w:shd w:val="clear" w:color="auto" w:fill="EFF0F1"/>
+        </w:rPr>
+        <w:t>"</w:t>
+      </w:r>
+      <w:r>
+        <w:rPr>
+          <w:rFonts w:ascii="inherit" w:eastAsia="Times New Roman" w:hAnsi="inherit" w:cs="Courier New"/>
+          <w:color w:val="303336"/>
+          <w:sz w:val="20"/>
+          <w:szCs w:val="20"/>
+          <w:bdr w:val="none" w:sz="0" w:space="0" w:color="auto" w:frame="1"/>
+          <w:shd w:val="clear" w:color="auto" w:fill="EFF0F1"/>
+        </w:rPr>
+        <w:t xml:space="preserve">, </w:t>
+      </w:r>
+      <w:proofErr w:type="spellStart"/>
+      <w:r>
+        <w:rPr>
+          <w:rFonts w:ascii="inherit" w:eastAsia="Times New Roman" w:hAnsi="inherit" w:cs="Courier New"/>
+          <w:color w:val="303336"/>
+          <w:sz w:val="20"/>
+          <w:szCs w:val="20"/>
+          <w:bdr w:val="none" w:sz="0" w:space="0" w:color="auto" w:frame="1"/>
+          <w:shd w:val="clear" w:color="auto" w:fill="EFF0F1"/>
+        </w:rPr>
+        <w:t>lapply</w:t>
+      </w:r>
+      <w:proofErr w:type="spellEnd"/>
+      <w:r>
+        <w:rPr>
+          <w:rFonts w:ascii="inherit" w:eastAsia="Times New Roman" w:hAnsi="inherit" w:cs="Courier New"/>
+          <w:color w:val="303336"/>
+          <w:sz w:val="20"/>
+          <w:szCs w:val="20"/>
+          <w:bdr w:val="none" w:sz="0" w:space="0" w:color="auto" w:frame="1"/>
+          <w:shd w:val="clear" w:color="auto" w:fill="EFF0F1"/>
+        </w:rPr>
+        <w:t>(result[[</w:t>
+      </w:r>
+      <w:r>
+        <w:rPr>
+          <w:rFonts w:ascii="inherit" w:eastAsia="Times New Roman" w:hAnsi="inherit" w:cs="Courier New"/>
+          <w:color w:val="7D2727"/>
+          <w:sz w:val="20"/>
+          <w:szCs w:val="20"/>
+          <w:bdr w:val="none" w:sz="0" w:space="0" w:color="auto" w:frame="1"/>
+          <w:shd w:val="clear" w:color="auto" w:fill="EFF0F1"/>
+        </w:rPr>
+        <w:t>2</w:t>
+      </w:r>
+      <w:r>
+        <w:rPr>
+          <w:rFonts w:ascii="inherit" w:eastAsia="Times New Roman" w:hAnsi="inherit" w:cs="Courier New"/>
+          <w:color w:val="303336"/>
+          <w:sz w:val="20"/>
+          <w:szCs w:val="20"/>
+          <w:bdr w:val="none" w:sz="0" w:space="0" w:color="auto" w:frame="1"/>
+          <w:shd w:val="clear" w:color="auto" w:fill="EFF0F1"/>
+        </w:rPr>
+        <w:t>]][[</w:t>
+      </w:r>
+      <w:r>
+        <w:rPr>
+          <w:rFonts w:ascii="inherit" w:eastAsia="Times New Roman" w:hAnsi="inherit" w:cs="Courier New"/>
+          <w:color w:val="7D2727"/>
+          <w:sz w:val="20"/>
+          <w:szCs w:val="20"/>
+          <w:bdr w:val="none" w:sz="0" w:space="0" w:color="auto" w:frame="1"/>
+          <w:shd w:val="clear" w:color="auto" w:fill="EFF0F1"/>
+        </w:rPr>
+        <w:t>3</w:t>
+      </w:r>
+      <w:r>
+        <w:rPr>
+          <w:rFonts w:ascii="inherit" w:eastAsia="Times New Roman" w:hAnsi="inherit" w:cs="Courier New"/>
+          <w:color w:val="303336"/>
+          <w:sz w:val="20"/>
+          <w:szCs w:val="20"/>
+          <w:bdr w:val="none" w:sz="0" w:space="0" w:color="auto" w:frame="1"/>
+          <w:shd w:val="clear" w:color="auto" w:fill="EFF0F1"/>
+        </w:rPr>
+        <w:t xml:space="preserve">]], </w:t>
+      </w:r>
+      <w:proofErr w:type="spellStart"/>
+      <w:r>
+        <w:rPr>
+          <w:rFonts w:ascii="inherit" w:eastAsia="Times New Roman" w:hAnsi="inherit" w:cs="Courier New"/>
+          <w:color w:val="101094"/>
+          <w:sz w:val="20"/>
+          <w:szCs w:val="20"/>
+          <w:bdr w:val="none" w:sz="0" w:space="0" w:color="auto" w:frame="1"/>
+          <w:shd w:val="clear" w:color="auto" w:fill="EFF0F1"/>
+        </w:rPr>
+        <w:t>as</w:t>
+      </w:r>
+      <w:r>
+        <w:rPr>
+          <w:rFonts w:ascii="inherit" w:eastAsia="Times New Roman" w:hAnsi="inherit" w:cs="Courier New"/>
+          <w:color w:val="303336"/>
+          <w:sz w:val="20"/>
+          <w:szCs w:val="20"/>
+          <w:bdr w:val="none" w:sz="0" w:space="0" w:color="auto" w:frame="1"/>
+          <w:shd w:val="clear" w:color="auto" w:fill="EFF0F1"/>
+        </w:rPr>
+        <w:t>.data.frame</w:t>
+      </w:r>
+      <w:proofErr w:type="spellEnd"/>
+      <w:r>
+        <w:rPr>
+          <w:rFonts w:ascii="inherit" w:eastAsia="Times New Roman" w:hAnsi="inherit" w:cs="Courier New"/>
+          <w:color w:val="303336"/>
+          <w:sz w:val="20"/>
+          <w:szCs w:val="20"/>
+          <w:bdr w:val="none" w:sz="0" w:space="0" w:color="auto" w:frame="1"/>
+          <w:shd w:val="clear" w:color="auto" w:fill="EFF0F1"/>
+        </w:rPr>
+        <w:t xml:space="preserve">, </w:t>
+      </w:r>
+    </w:p>
+    <w:p>
+      <w:pPr>
+        <w:shd w:val="clear" w:color="auto" w:fill="EFF0F1"/>
+        <w:tabs>
+          <w:tab w:val="left" w:pos="916"/>
+          <w:tab w:val="left" w:pos="1832"/>
+          <w:tab w:val="left" w:pos="2748"/>
+          <w:tab w:val="left" w:pos="3664"/>
+          <w:tab w:val="left" w:pos="4580"/>
+          <w:tab w:val="left" w:pos="5496"/>
+          <w:tab w:val="left" w:pos="6412"/>
+          <w:tab w:val="left" w:pos="7328"/>
+          <w:tab w:val="left" w:pos="8244"/>
+          <w:tab w:val="left" w:pos="9160"/>
+          <w:tab w:val="left" w:pos="10076"/>
+          <w:tab w:val="left" w:pos="10992"/>
+          <w:tab w:val="left" w:pos="11908"/>
+          <w:tab w:val="left" w:pos="12824"/>
+          <w:tab w:val="left" w:pos="13740"/>
+          <w:tab w:val="left" w:pos="14656"/>
+        </w:tabs>
+        <w:spacing w:after="0" w:line="240" w:lineRule="auto"/>
+        <w:textAlignment w:val="baseline"/>
+        <w:rPr>
+          <w:rFonts w:ascii="inherit" w:eastAsia="Times New Roman" w:hAnsi="inherit" w:cs="Courier New"/>
+          <w:color w:val="303336"/>
+          <w:sz w:val="20"/>
+          <w:szCs w:val="20"/>
+          <w:bdr w:val="none" w:sz="0" w:space="0" w:color="auto" w:frame="1"/>
+          <w:shd w:val="clear" w:color="auto" w:fill="EFF0F1"/>
+        </w:rPr>
+      </w:pPr>
+      <w:r>
+        <w:rPr>
+          <w:rFonts w:ascii="inherit" w:eastAsia="Times New Roman" w:hAnsi="inherit" w:cs="Courier New"/>
+          <w:color w:val="303336"/>
+          <w:sz w:val="20"/>
+          <w:szCs w:val="20"/>
+          <w:bdr w:val="none" w:sz="0" w:space="0" w:color="auto" w:frame="1"/>
+          <w:shd w:val="clear" w:color="auto" w:fill="EFF0F1"/>
+        </w:rPr>
+        <w:t xml:space="preserve">                                          </w:t>
+      </w:r>
+      <w:proofErr w:type="spellStart"/>
+      <w:r>
+        <w:rPr>
+          <w:rFonts w:ascii="inherit" w:eastAsia="Times New Roman" w:hAnsi="inherit" w:cs="Courier New"/>
+          <w:color w:val="303336"/>
+          <w:sz w:val="20"/>
+          <w:szCs w:val="20"/>
+          <w:bdr w:val="none" w:sz="0" w:space="0" w:color="auto" w:frame="1"/>
+          <w:shd w:val="clear" w:color="auto" w:fill="EFF0F1"/>
+        </w:rPr>
+        <w:t>stringsAsFactors</w:t>
+      </w:r>
+      <w:proofErr w:type="spellEnd"/>
+      <w:r>
+        <w:rPr>
+          <w:rFonts w:ascii="inherit" w:eastAsia="Times New Roman" w:hAnsi="inherit" w:cs="Courier New"/>
+          <w:color w:val="303336"/>
+          <w:sz w:val="20"/>
+          <w:szCs w:val="20"/>
+          <w:bdr w:val="none" w:sz="0" w:space="0" w:color="auto" w:frame="1"/>
+          <w:shd w:val="clear" w:color="auto" w:fill="EFF0F1"/>
+        </w:rPr>
+        <w:t xml:space="preserve"> = FALSE))</w:t>
+      </w:r>
+    </w:p>
+    <w:p>
+      <w:pPr>
+        <w:shd w:val="clear" w:color="auto" w:fill="EFF0F1"/>
+        <w:tabs>
+          <w:tab w:val="left" w:pos="916"/>
+          <w:tab w:val="left" w:pos="1832"/>
+          <w:tab w:val="left" w:pos="2748"/>
+          <w:tab w:val="left" w:pos="3664"/>
+          <w:tab w:val="left" w:pos="4580"/>
+          <w:tab w:val="left" w:pos="5496"/>
+          <w:tab w:val="left" w:pos="6412"/>
+          <w:tab w:val="left" w:pos="7328"/>
+          <w:tab w:val="left" w:pos="8244"/>
+          <w:tab w:val="left" w:pos="9160"/>
+          <w:tab w:val="left" w:pos="10076"/>
+          <w:tab w:val="left" w:pos="10992"/>
+          <w:tab w:val="left" w:pos="11908"/>
+          <w:tab w:val="left" w:pos="12824"/>
+          <w:tab w:val="left" w:pos="13740"/>
+          <w:tab w:val="left" w:pos="14656"/>
+        </w:tabs>
+        <w:spacing w:after="0" w:line="240" w:lineRule="auto"/>
+        <w:textAlignment w:val="baseline"/>
+        <w:rPr>
+          <w:rFonts w:ascii="inherit" w:eastAsia="Times New Roman" w:hAnsi="inherit" w:cs="Courier New"/>
+          <w:color w:val="303336"/>
+          <w:sz w:val="20"/>
+          <w:szCs w:val="20"/>
+          <w:bdr w:val="none" w:sz="0" w:space="0" w:color="auto" w:frame="1"/>
+          <w:shd w:val="clear" w:color="auto" w:fill="EFF0F1"/>
+        </w:rPr>
+      </w:pPr>
+      <w:r>
+        <w:rPr>
+          <w:rFonts w:ascii="inherit" w:eastAsia="Times New Roman" w:hAnsi="inherit" w:cs="Courier New"/>
+          <w:color w:val="303336"/>
+          <w:sz w:val="20"/>
+          <w:szCs w:val="20"/>
+          <w:bdr w:val="none" w:sz="0" w:space="0" w:color="auto" w:frame="1"/>
+          <w:shd w:val="clear" w:color="auto" w:fill="EFF0F1"/>
+        </w:rPr>
+        <w:t xml:space="preserve">  </w:t>
+      </w:r>
+      <w:proofErr w:type="spellStart"/>
+      <w:r>
+        <w:rPr>
+          <w:rFonts w:ascii="inherit" w:eastAsia="Times New Roman" w:hAnsi="inherit" w:cs="Courier New"/>
+          <w:color w:val="2B91AF"/>
+          <w:sz w:val="20"/>
+          <w:szCs w:val="20"/>
+          <w:bdr w:val="none" w:sz="0" w:space="0" w:color="auto" w:frame="1"/>
+          <w:shd w:val="clear" w:color="auto" w:fill="EFF0F1"/>
+        </w:rPr>
+        <w:t>Sys</w:t>
+      </w:r>
+      <w:r>
+        <w:rPr>
+          <w:rFonts w:ascii="inherit" w:eastAsia="Times New Roman" w:hAnsi="inherit" w:cs="Courier New"/>
+          <w:color w:val="303336"/>
+          <w:sz w:val="20"/>
+          <w:szCs w:val="20"/>
+          <w:bdr w:val="none" w:sz="0" w:space="0" w:color="auto" w:frame="1"/>
+          <w:shd w:val="clear" w:color="auto" w:fill="EFF0F1"/>
+        </w:rPr>
+        <w:t>.sleep</w:t>
+      </w:r>
+      <w:proofErr w:type="spellEnd"/>
+      <w:r>
+        <w:rPr>
+          <w:rFonts w:ascii="inherit" w:eastAsia="Times New Roman" w:hAnsi="inherit" w:cs="Courier New"/>
+          <w:color w:val="303336"/>
+          <w:sz w:val="20"/>
+          <w:szCs w:val="20"/>
+          <w:bdr w:val="none" w:sz="0" w:space="0" w:color="auto" w:frame="1"/>
+          <w:shd w:val="clear" w:color="auto" w:fill="EFF0F1"/>
+        </w:rPr>
+        <w:t>(</w:t>
+      </w:r>
+      <w:r>
+        <w:rPr>
+          <w:rFonts w:ascii="inherit" w:eastAsia="Times New Roman" w:hAnsi="inherit" w:cs="Courier New"/>
+          <w:color w:val="7D2727"/>
+          <w:sz w:val="20"/>
+          <w:szCs w:val="20"/>
+          <w:bdr w:val="none" w:sz="0" w:space="0" w:color="auto" w:frame="1"/>
+          <w:shd w:val="clear" w:color="auto" w:fill="EFF0F1"/>
+        </w:rPr>
+        <w:t>6</w:t>
+      </w:r>
+      <w:r>
+        <w:rPr>
+          <w:rFonts w:ascii="inherit" w:eastAsia="Times New Roman" w:hAnsi="inherit" w:cs="Courier New"/>
+          <w:color w:val="303336"/>
+          <w:sz w:val="20"/>
+          <w:szCs w:val="20"/>
+          <w:bdr w:val="none" w:sz="0" w:space="0" w:color="auto" w:frame="1"/>
+          <w:shd w:val="clear" w:color="auto" w:fill="EFF0F1"/>
+        </w:rPr>
+        <w:t>)</w:t>
+      </w:r>
+    </w:p>
+    <w:p>
+      <w:pPr>
+        <w:shd w:val="clear" w:color="auto" w:fill="EFF0F1"/>
+        <w:tabs>
+          <w:tab w:val="left" w:pos="916"/>
+          <w:tab w:val="left" w:pos="1832"/>
+          <w:tab w:val="left" w:pos="2748"/>
+          <w:tab w:val="left" w:pos="3664"/>
+          <w:tab w:val="left" w:pos="4580"/>
+          <w:tab w:val="left" w:pos="5496"/>
+          <w:tab w:val="left" w:pos="6412"/>
+          <w:tab w:val="left" w:pos="7328"/>
+          <w:tab w:val="left" w:pos="8244"/>
+          <w:tab w:val="left" w:pos="9160"/>
+          <w:tab w:val="left" w:pos="10076"/>
+          <w:tab w:val="left" w:pos="10992"/>
+          <w:tab w:val="left" w:pos="11908"/>
+          <w:tab w:val="left" w:pos="12824"/>
+          <w:tab w:val="left" w:pos="13740"/>
+          <w:tab w:val="left" w:pos="14656"/>
+        </w:tabs>
+        <w:spacing w:after="0" w:line="240" w:lineRule="auto"/>
+        <w:textAlignment w:val="baseline"/>
+        <w:rPr>
+          <w:rFonts w:ascii="inherit" w:eastAsia="Times New Roman" w:hAnsi="inherit" w:cs="Courier New"/>
+          <w:color w:val="303336"/>
+          <w:sz w:val="20"/>
+          <w:szCs w:val="20"/>
+          <w:bdr w:val="none" w:sz="0" w:space="0" w:color="auto" w:frame="1"/>
+          <w:shd w:val="clear" w:color="auto" w:fill="EFF0F1"/>
+        </w:rPr>
+      </w:pPr>
+      <w:r>
+        <w:rPr>
+          <w:rFonts w:ascii="inherit" w:eastAsia="Times New Roman" w:hAnsi="inherit" w:cs="Courier New"/>
+          <w:color w:val="303336"/>
+          <w:sz w:val="20"/>
+          <w:szCs w:val="20"/>
+          <w:bdr w:val="none" w:sz="0" w:space="0" w:color="auto" w:frame="1"/>
+          <w:shd w:val="clear" w:color="auto" w:fill="EFF0F1"/>
+        </w:rPr>
+        <w:t>}</w:t>
+      </w:r>
+    </w:p>
+    <w:p>
+      <w:pPr>
+        <w:shd w:val="clear" w:color="auto" w:fill="EFF0F1"/>
+        <w:tabs>
+          <w:tab w:val="left" w:pos="916"/>
+          <w:tab w:val="left" w:pos="1832"/>
+          <w:tab w:val="left" w:pos="2748"/>
+          <w:tab w:val="left" w:pos="3664"/>
+          <w:tab w:val="left" w:pos="4580"/>
+          <w:tab w:val="left" w:pos="5496"/>
+          <w:tab w:val="left" w:pos="6412"/>
+          <w:tab w:val="left" w:pos="7328"/>
+          <w:tab w:val="left" w:pos="8244"/>
+          <w:tab w:val="left" w:pos="9160"/>
+          <w:tab w:val="left" w:pos="10076"/>
+          <w:tab w:val="left" w:pos="10992"/>
+          <w:tab w:val="left" w:pos="11908"/>
+          <w:tab w:val="left" w:pos="12824"/>
+          <w:tab w:val="left" w:pos="13740"/>
+          <w:tab w:val="left" w:pos="14656"/>
+        </w:tabs>
+        <w:spacing w:after="0" w:line="240" w:lineRule="auto"/>
+        <w:textAlignment w:val="baseline"/>
+        <w:rPr>
+          <w:rFonts w:ascii="inherit" w:eastAsia="Times New Roman" w:hAnsi="inherit" w:cs="Courier New"/>
+          <w:color w:val="303336"/>
+          <w:sz w:val="20"/>
+          <w:szCs w:val="20"/>
+          <w:bdr w:val="none" w:sz="0" w:space="0" w:color="auto" w:frame="1"/>
+          <w:shd w:val="clear" w:color="auto" w:fill="EFF0F1"/>
+        </w:rPr>
+      </w:pPr>
+    </w:p>
+    <w:p>
+      <w:pPr>
+        <w:shd w:val="clear" w:color="auto" w:fill="EFF0F1"/>
+        <w:tabs>
+          <w:tab w:val="left" w:pos="916"/>
+          <w:tab w:val="left" w:pos="1832"/>
+          <w:tab w:val="left" w:pos="2748"/>
+          <w:tab w:val="left" w:pos="3664"/>
+          <w:tab w:val="left" w:pos="4580"/>
+          <w:tab w:val="left" w:pos="5496"/>
+          <w:tab w:val="left" w:pos="6412"/>
+          <w:tab w:val="left" w:pos="7328"/>
+          <w:tab w:val="left" w:pos="8244"/>
+          <w:tab w:val="left" w:pos="9160"/>
+          <w:tab w:val="left" w:pos="10076"/>
+          <w:tab w:val="left" w:pos="10992"/>
+          <w:tab w:val="left" w:pos="11908"/>
+          <w:tab w:val="left" w:pos="12824"/>
+          <w:tab w:val="left" w:pos="13740"/>
+          <w:tab w:val="left" w:pos="14656"/>
+        </w:tabs>
+        <w:spacing w:after="0" w:line="240" w:lineRule="auto"/>
+        <w:textAlignment w:val="baseline"/>
+        <w:rPr>
+          <w:rFonts w:ascii="Consolas" w:eastAsia="Times New Roman" w:hAnsi="Consolas" w:cs="Courier New"/>
+          <w:color w:val="393318"/>
+          <w:sz w:val="20"/>
+          <w:szCs w:val="20"/>
+        </w:rPr>
+      </w:pPr>
+      <w:r>
+        <w:rPr>
+          <w:rFonts w:ascii="inherit" w:eastAsia="Times New Roman" w:hAnsi="inherit" w:cs="Courier New"/>
+          <w:color w:val="2B91AF"/>
+          <w:sz w:val="20"/>
+          <w:szCs w:val="20"/>
+          <w:bdr w:val="none" w:sz="0" w:space="0" w:color="auto" w:frame="1"/>
+          <w:shd w:val="clear" w:color="auto" w:fill="EFF0F1"/>
+        </w:rPr>
+        <w:t>Weather</w:t>
+      </w:r>
+      <w:r>
+        <w:rPr>
+          <w:rFonts w:ascii="inherit" w:eastAsia="Times New Roman" w:hAnsi="inherit" w:cs="Courier New"/>
+          <w:color w:val="303336"/>
+          <w:sz w:val="20"/>
+          <w:szCs w:val="20"/>
+          <w:bdr w:val="none" w:sz="0" w:space="0" w:color="auto" w:frame="1"/>
+          <w:shd w:val="clear" w:color="auto" w:fill="EFF0F1"/>
+        </w:rPr>
+        <w:t xml:space="preserve"> &lt;- </w:t>
+      </w:r>
+      <w:proofErr w:type="spellStart"/>
+      <w:proofErr w:type="gramStart"/>
+      <w:r>
+        <w:rPr>
+          <w:rFonts w:ascii="inherit" w:eastAsia="Times New Roman" w:hAnsi="inherit" w:cs="Courier New"/>
+          <w:color w:val="101094"/>
+          <w:sz w:val="20"/>
+          <w:szCs w:val="20"/>
+          <w:bdr w:val="none" w:sz="0" w:space="0" w:color="auto" w:frame="1"/>
+          <w:shd w:val="clear" w:color="auto" w:fill="EFF0F1"/>
+        </w:rPr>
+        <w:t>do</w:t>
+      </w:r>
+      <w:r>
+        <w:rPr>
+          <w:rFonts w:ascii="inherit" w:eastAsia="Times New Roman" w:hAnsi="inherit" w:cs="Courier New"/>
+          <w:color w:val="303336"/>
+          <w:sz w:val="20"/>
+          <w:szCs w:val="20"/>
+          <w:bdr w:val="none" w:sz="0" w:space="0" w:color="auto" w:frame="1"/>
+          <w:shd w:val="clear" w:color="auto" w:fill="EFF0F1"/>
+        </w:rPr>
+        <w:t>.call</w:t>
+      </w:r>
+      <w:proofErr w:type="spellEnd"/>
+      <w:proofErr w:type="gramEnd"/>
+      <w:r>
+        <w:rPr>
+          <w:rFonts w:ascii="inherit" w:eastAsia="Times New Roman" w:hAnsi="inherit" w:cs="Courier New"/>
+          <w:color w:val="303336"/>
+          <w:sz w:val="20"/>
+          <w:szCs w:val="20"/>
+          <w:bdr w:val="none" w:sz="0" w:space="0" w:color="auto" w:frame="1"/>
+          <w:shd w:val="clear" w:color="auto" w:fill="EFF0F1"/>
+        </w:rPr>
+        <w:t>(</w:t>
+      </w:r>
+      <w:r>
+        <w:rPr>
+          <w:rFonts w:ascii="inherit" w:eastAsia="Times New Roman" w:hAnsi="inherit" w:cs="Courier New"/>
+          <w:color w:val="7D2727"/>
+          <w:sz w:val="20"/>
+          <w:szCs w:val="20"/>
+          <w:bdr w:val="none" w:sz="0" w:space="0" w:color="auto" w:frame="1"/>
+          <w:shd w:val="clear" w:color="auto" w:fill="EFF0F1"/>
+        </w:rPr>
+        <w:t>"</w:t>
+      </w:r>
+      <w:proofErr w:type="spellStart"/>
+      <w:r>
+        <w:rPr>
+          <w:rFonts w:ascii="inherit" w:eastAsia="Times New Roman" w:hAnsi="inherit" w:cs="Courier New"/>
+          <w:color w:val="7D2727"/>
+          <w:sz w:val="20"/>
+          <w:szCs w:val="20"/>
+          <w:bdr w:val="none" w:sz="0" w:space="0" w:color="auto" w:frame="1"/>
+          <w:shd w:val="clear" w:color="auto" w:fill="EFF0F1"/>
+        </w:rPr>
+        <w:t>rbind</w:t>
+      </w:r>
+      <w:proofErr w:type="spellEnd"/>
+      <w:r>
+        <w:rPr>
+          <w:rFonts w:ascii="inherit" w:eastAsia="Times New Roman" w:hAnsi="inherit" w:cs="Courier New"/>
+          <w:color w:val="7D2727"/>
+          <w:sz w:val="20"/>
+          <w:szCs w:val="20"/>
+          <w:bdr w:val="none" w:sz="0" w:space="0" w:color="auto" w:frame="1"/>
+          <w:shd w:val="clear" w:color="auto" w:fill="EFF0F1"/>
+        </w:rPr>
+        <w:t>"</w:t>
+      </w:r>
+      <w:r>
+        <w:rPr>
+          <w:rFonts w:ascii="inherit" w:eastAsia="Times New Roman" w:hAnsi="inherit" w:cs="Courier New"/>
+          <w:color w:val="303336"/>
+          <w:sz w:val="20"/>
+          <w:szCs w:val="20"/>
+          <w:bdr w:val="none" w:sz="0" w:space="0" w:color="auto" w:frame="1"/>
+          <w:shd w:val="clear" w:color="auto" w:fill="EFF0F1"/>
+        </w:rPr>
+        <w:t xml:space="preserve">, </w:t>
+      </w:r>
+      <w:r>
+        <w:rPr>
+          <w:rFonts w:ascii="inherit" w:eastAsia="Times New Roman" w:hAnsi="inherit" w:cs="Courier New"/>
+          <w:color w:val="2B91AF"/>
+          <w:sz w:val="20"/>
+          <w:szCs w:val="20"/>
+          <w:bdr w:val="none" w:sz="0" w:space="0" w:color="auto" w:frame="1"/>
+          <w:shd w:val="clear" w:color="auto" w:fill="EFF0F1"/>
+        </w:rPr>
+        <w:t>Weather</w:t>
+      </w:r>
+      <w:r>
+        <w:rPr>
+          <w:rFonts w:ascii="inherit" w:eastAsia="Times New Roman" w:hAnsi="inherit" w:cs="Courier New"/>
+          <w:color w:val="303336"/>
+          <w:sz w:val="20"/>
+          <w:szCs w:val="20"/>
+          <w:bdr w:val="none" w:sz="0" w:space="0" w:color="auto" w:frame="1"/>
+          <w:shd w:val="clear" w:color="auto" w:fill="EFF0F1"/>
+        </w:rPr>
+        <w:t>)</w:t>
+      </w:r>
+    </w:p>
     <w:p/>
+    <w:p>
+      <w:hyperlink r:id="rId13" w:history="1">
+        <w:r>
+          <w:rPr>
+            <w:rStyle w:val="Hyperlink"/>
+          </w:rPr>
+          <w:t>https://stackoverflow.com/questions/46178394/how-to-get-historical-weather-data-temperature-on-hourly-basis-for-chicago-il</w:t>
+        </w:r>
+      </w:hyperlink>
+    </w:p>
+    <w:p/>
+    <w:p>
+      <w:hyperlink r:id="rId14" w:history="1">
+        <w:r>
+          <w:rPr>
+            <w:rStyle w:val="Hyperlink"/>
+          </w:rPr>
+          <w:t>http://www.fastclipper.com/weather/free_api_keys_wun.html</w:t>
+        </w:r>
+      </w:hyperlink>
+    </w:p>
+    <w:p/>
+    <w:p>
+      <w:hyperlink r:id="rId15" w:history="1">
+        <w:r>
+          <w:rPr>
+            <w:rStyle w:val="Hyperlink"/>
+          </w:rPr>
+          <w:t>https://openweathermap.org/</w:t>
+        </w:r>
+      </w:hyperlink>
+    </w:p>
+    <w:p/>
+    <w:p>
+      <w:hyperlink r:id="rId16" w:history="1">
+        <w:r>
+          <w:rPr>
+            <w:rStyle w:val="Hyperlink"/>
+          </w:rPr>
+          <w:t>https://home.openweathermap.org/history_bulks/new</w:t>
+        </w:r>
+      </w:hyperlink>
+    </w:p>
+    <w:p/>
+    <w:p>
+      <w:r>
+        <w:t>08bde9ced662c7afdf671df6b62840c6.csv</w:t>
+      </w:r>
+    </w:p>
+    <w:p/>
+    <w:p>
+      <w:hyperlink r:id="rId17" w:history="1">
+        <w:r>
+          <w:rPr>
+            <w:rStyle w:val="Hyperlink"/>
+          </w:rPr>
+          <w:t>https://home.openweathermap.org/</w:t>
+        </w:r>
+      </w:hyperlink>
+    </w:p>
+    <w:p/>
+    <w:p>
+      <w:bookmarkStart w:id="0" w:name="_GoBack"/>
+      <w:bookmarkEnd w:id="0"/>
+    </w:p>
     <w:sectPr>
       <w:pgSz w:w="12240" w:h="15840"/>
       <w:pgMar w:top="1440" w:right="1440" w:bottom="1440" w:left="1440" w:header="720" w:footer="720" w:gutter="0"/>
@@ -2002,6 +4123,60 @@
       <w:szCs w:val="24"/>
     </w:rPr>
   </w:style>
+  <w:style w:type="character" w:styleId="FollowedHyperlink">
+    <w:name w:val="FollowedHyperlink"/>
+    <w:basedOn w:val="DefaultParagraphFont"/>
+    <w:uiPriority w:val="99"/>
+    <w:semiHidden/>
+    <w:unhideWhenUsed/>
+    <w:rsid w:val="00071A2C"/>
+    <w:rPr>
+      <w:color w:val="954F72" w:themeColor="followedHyperlink"/>
+      <w:u w:val="single"/>
+    </w:rPr>
+  </w:style>
+  <w:style w:type="character" w:customStyle="1" w:styleId="pln">
+    <w:name w:val="pln"/>
+    <w:basedOn w:val="DefaultParagraphFont"/>
+    <w:rsid w:val="00071A2C"/>
+  </w:style>
+  <w:style w:type="character" w:customStyle="1" w:styleId="pun">
+    <w:name w:val="pun"/>
+    <w:basedOn w:val="DefaultParagraphFont"/>
+    <w:rsid w:val="00071A2C"/>
+  </w:style>
+  <w:style w:type="character" w:customStyle="1" w:styleId="str">
+    <w:name w:val="str"/>
+    <w:basedOn w:val="DefaultParagraphFont"/>
+    <w:rsid w:val="00071A2C"/>
+  </w:style>
+  <w:style w:type="character" w:customStyle="1" w:styleId="kwd">
+    <w:name w:val="kwd"/>
+    <w:basedOn w:val="DefaultParagraphFont"/>
+    <w:rsid w:val="00071A2C"/>
+  </w:style>
+  <w:style w:type="character" w:customStyle="1" w:styleId="typ">
+    <w:name w:val="typ"/>
+    <w:basedOn w:val="DefaultParagraphFont"/>
+    <w:rsid w:val="00071A2C"/>
+  </w:style>
+  <w:style w:type="character" w:customStyle="1" w:styleId="lit">
+    <w:name w:val="lit"/>
+    <w:basedOn w:val="DefaultParagraphFont"/>
+    <w:rsid w:val="00071A2C"/>
+  </w:style>
+  <w:style w:type="character" w:styleId="UnresolvedMention">
+    <w:name w:val="Unresolved Mention"/>
+    <w:basedOn w:val="DefaultParagraphFont"/>
+    <w:uiPriority w:val="99"/>
+    <w:semiHidden/>
+    <w:unhideWhenUsed/>
+    <w:rsid w:val="00327678"/>
+    <w:rPr>
+      <w:color w:val="605E5C"/>
+      <w:shd w:val="clear" w:color="auto" w:fill="E1DFDD"/>
+    </w:rPr>
+  </w:style>
 </w:styles>
 </file>
 

</xml_diff>